<commit_message>
add pdf generation 2
</commit_message>
<xml_diff>
--- a/files/specsheet_template.docx
+++ b/files/specsheet_template.docx
@@ -203,6 +203,7 @@
       <w:pPr>
         <w:pStyle w:val="BodyText"/>
         <w:spacing w:beforeLines="40" w:before="96" w:afterLines="40" w:after="96"/>
+        <w:ind w:left="142" w:hanging="142"/>
         <w:jc w:val="center"/>
         <w:rPr>
           <w:rFonts w:ascii="Inter" w:hAnsi="Inter"/>
@@ -255,46 +256,135 @@
         </w:rPr>
       </w:pPr>
     </w:p>
-    <w:p>
-      <w:pPr>
-        <w:spacing w:beforeLines="40" w:before="96" w:afterLines="40" w:after="96"/>
-        <w:rPr>
-          <w:rFonts w:ascii="Inter" w:eastAsia="Inter" w:hAnsi="Inter" w:cs="Inter"/>
-          <w:b/>
-          <w:sz w:val="40"/>
-          <w:szCs w:val="40"/>
-        </w:rPr>
-      </w:pPr>
-      <w:r>
-        <w:rPr>
-          <w:rFonts w:ascii="Inter" w:eastAsia="Inter" w:hAnsi="Inter" w:cs="Inter"/>
-          <w:b/>
-          <w:sz w:val="40"/>
-          <w:szCs w:val="40"/>
-        </w:rPr>
-        <w:t xml:space="preserve">{{ </w:t>
-      </w:r>
-      <w:proofErr w:type="spellStart"/>
-      <w:r>
-        <w:rPr>
-          <w:rFonts w:ascii="Inter" w:eastAsia="Inter" w:hAnsi="Inter" w:cs="Inter"/>
-          <w:b/>
-          <w:sz w:val="40"/>
-          <w:szCs w:val="40"/>
-        </w:rPr>
-        <w:t>prdct_name</w:t>
-      </w:r>
-      <w:proofErr w:type="spellEnd"/>
-      <w:r>
-        <w:rPr>
-          <w:rFonts w:ascii="Inter" w:eastAsia="Inter" w:hAnsi="Inter" w:cs="Inter"/>
-          <w:b/>
-          <w:sz w:val="40"/>
-          <w:szCs w:val="40"/>
-        </w:rPr>
-        <w:t xml:space="preserve"> }}</w:t>
-      </w:r>
-    </w:p>
+    <w:tbl>
+      <w:tblPr>
+        <w:tblStyle w:val="TableGrid"/>
+        <w:tblW w:w="0" w:type="auto"/>
+        <w:tblBorders>
+          <w:top w:val="none" w:sz="0" w:space="0" w:color="auto"/>
+          <w:left w:val="none" w:sz="0" w:space="0" w:color="auto"/>
+          <w:bottom w:val="none" w:sz="0" w:space="0" w:color="auto"/>
+          <w:right w:val="none" w:sz="0" w:space="0" w:color="auto"/>
+          <w:insideH w:val="none" w:sz="0" w:space="0" w:color="auto"/>
+          <w:insideV w:val="none" w:sz="0" w:space="0" w:color="auto"/>
+        </w:tblBorders>
+        <w:tblLook w:val="04A0" w:firstRow="1" w:lastRow="0" w:firstColumn="1" w:lastColumn="0" w:noHBand="0" w:noVBand="1"/>
+      </w:tblPr>
+      <w:tblGrid>
+        <w:gridCol w:w="10482"/>
+      </w:tblGrid>
+      <w:tr>
+        <w:tc>
+          <w:tcPr>
+            <w:tcW w:w="10482" w:type="dxa"/>
+          </w:tcPr>
+          <w:p>
+            <w:pPr>
+              <w:spacing w:before="120" w:after="120"/>
+              <w:jc w:val="center"/>
+              <w:rPr>
+                <w:rFonts w:ascii="Inter" w:eastAsia="Inter" w:hAnsi="Inter" w:cs="Inter"/>
+                <w:b/>
+                <w:sz w:val="40"/>
+                <w:szCs w:val="40"/>
+              </w:rPr>
+            </w:pPr>
+            <w:r>
+              <w:rPr>
+                <w:rFonts w:ascii="Inter" w:eastAsia="Inter" w:hAnsi="Inter" w:cs="Inter"/>
+                <w:b/>
+                <w:sz w:val="40"/>
+                <w:szCs w:val="40"/>
+              </w:rPr>
+              <w:t xml:space="preserve">{{ </w:t>
+            </w:r>
+            <w:proofErr w:type="spellStart"/>
+            <w:r>
+              <w:rPr>
+                <w:rFonts w:ascii="Inter" w:eastAsia="Inter" w:hAnsi="Inter" w:cs="Inter"/>
+                <w:b/>
+                <w:sz w:val="40"/>
+                <w:szCs w:val="40"/>
+              </w:rPr>
+              <w:t>prdct_name</w:t>
+            </w:r>
+            <w:proofErr w:type="spellEnd"/>
+            <w:r>
+              <w:rPr>
+                <w:rFonts w:ascii="Inter" w:eastAsia="Inter" w:hAnsi="Inter" w:cs="Inter"/>
+                <w:b/>
+                <w:sz w:val="40"/>
+                <w:szCs w:val="40"/>
+              </w:rPr>
+              <w:t xml:space="preserve"> }}</w:t>
+            </w:r>
+          </w:p>
+        </w:tc>
+      </w:tr>
+      <w:tr>
+        <w:tc>
+          <w:tcPr>
+            <w:tcW w:w="10482" w:type="dxa"/>
+          </w:tcPr>
+          <w:p>
+            <w:pPr>
+              <w:spacing w:before="120" w:after="120"/>
+              <w:jc w:val="center"/>
+              <w:rPr>
+                <w:rFonts w:ascii="Inter" w:eastAsia="Inter" w:hAnsi="Inter" w:cs="Inter"/>
+                <w:b/>
+                <w:sz w:val="40"/>
+                <w:szCs w:val="40"/>
+              </w:rPr>
+            </w:pPr>
+            <w:r>
+              <w:rPr>
+                <w:rFonts w:ascii="Inter" w:hAnsi="Inter"/>
+              </w:rPr>
+              <w:t>COLLECTION:</w:t>
+            </w:r>
+            <w:r>
+              <w:rPr>
+                <w:rFonts w:ascii="Inter" w:hAnsi="Inter"/>
+                <w:spacing w:val="33"/>
+              </w:rPr>
+              <w:t xml:space="preserve"> </w:t>
+            </w:r>
+            <w:r>
+              <w:rPr>
+                <w:rFonts w:ascii="Inter" w:eastAsia="Inter" w:hAnsi="Inter" w:cs="Inter"/>
+              </w:rPr>
+              <w:t xml:space="preserve">{{ </w:t>
+            </w:r>
+            <w:proofErr w:type="spellStart"/>
+            <w:r>
+              <w:rPr>
+                <w:rFonts w:ascii="Inter" w:eastAsia="Inter" w:hAnsi="Inter" w:cs="Inter"/>
+                <w:sz w:val="28"/>
+                <w:szCs w:val="28"/>
+              </w:rPr>
+              <w:t>prdct_category</w:t>
+            </w:r>
+            <w:proofErr w:type="spellEnd"/>
+            <w:r>
+              <w:rPr>
+                <w:rFonts w:ascii="Courier New" w:eastAsia="Courier New" w:hAnsi="Courier New" w:cs="Courier New"/>
+                <w:color w:val="E06C75"/>
+                <w:sz w:val="18"/>
+                <w:szCs w:val="18"/>
+              </w:rPr>
+              <w:t xml:space="preserve"> </w:t>
+            </w:r>
+            <w:r>
+              <w:rPr>
+                <w:rFonts w:ascii="Inter" w:eastAsia="Inter" w:hAnsi="Inter" w:cs="Inter"/>
+              </w:rPr>
+              <w:t>}}</w:t>
+            </w:r>
+          </w:p>
+        </w:tc>
+      </w:tr>
+    </w:tbl>
     <w:p>
       <w:pPr>
         <w:spacing w:beforeLines="40" w:before="96" w:afterLines="40" w:after="96"/>
@@ -304,50 +394,6 @@
           <w:sz w:val="28"/>
         </w:rPr>
       </w:pPr>
-      <w:r>
-        <w:rPr>
-          <w:rFonts w:ascii="Inter" w:hAnsi="Inter"/>
-        </w:rPr>
-        <w:t>COLLECTION:</w:t>
-      </w:r>
-      <w:r>
-        <w:rPr>
-          <w:rFonts w:ascii="Inter" w:hAnsi="Inter"/>
-          <w:spacing w:val="33"/>
-        </w:rPr>
-        <w:t xml:space="preserve"> </w:t>
-      </w:r>
-      <w:r>
-        <w:rPr>
-          <w:rFonts w:ascii="Inter" w:eastAsia="Inter" w:hAnsi="Inter" w:cs="Inter"/>
-        </w:rPr>
-        <w:t xml:space="preserve">{{ </w:t>
-      </w:r>
-      <w:proofErr w:type="spellStart"/>
-      <w:r>
-        <w:rPr>
-          <w:rFonts w:ascii="Inter" w:eastAsia="Inter" w:hAnsi="Inter" w:cs="Inter"/>
-          <w:sz w:val="28"/>
-          <w:szCs w:val="28"/>
-        </w:rPr>
-        <w:t>prdct_category</w:t>
-      </w:r>
-      <w:proofErr w:type="spellEnd"/>
-      <w:r>
-        <w:rPr>
-          <w:rFonts w:ascii="Courier New" w:eastAsia="Courier New" w:hAnsi="Courier New" w:cs="Courier New"/>
-          <w:color w:val="E06C75"/>
-          <w:sz w:val="18"/>
-          <w:szCs w:val="18"/>
-        </w:rPr>
-        <w:t xml:space="preserve"> </w:t>
-      </w:r>
-      <w:r>
-        <w:rPr>
-          <w:rFonts w:ascii="Inter" w:eastAsia="Inter" w:hAnsi="Inter" w:cs="Inter"/>
-        </w:rPr>
-        <w:t>}}</w:t>
-      </w:r>
     </w:p>
     <w:tbl>
       <w:tblPr>
@@ -366,8 +412,8 @@
         <w:tblLook w:val="04A0" w:firstRow="1" w:lastRow="0" w:firstColumn="1" w:lastColumn="0" w:noHBand="0" w:noVBand="1"/>
       </w:tblPr>
       <w:tblGrid>
-        <w:gridCol w:w="6379"/>
-        <w:gridCol w:w="4111"/>
+        <w:gridCol w:w="5245"/>
+        <w:gridCol w:w="5245"/>
       </w:tblGrid>
       <w:tr>
         <w:trPr>
@@ -375,7 +421,8 @@
         </w:trPr>
         <w:tc>
           <w:tcPr>
-            <w:tcW w:w="6379" w:type="dxa"/>
+            <w:tcW w:w="5245" w:type="dxa"/>
+            <w:vAlign w:val="center"/>
           </w:tcPr>
           <w:p>
             <w:pPr>
@@ -436,7 +483,7 @@
         </w:tc>
         <w:tc>
           <w:tcPr>
-            <w:tcW w:w="4111" w:type="dxa"/>
+            <w:tcW w:w="5245" w:type="dxa"/>
           </w:tcPr>
           <w:tbl>
             <w:tblPr>
@@ -454,7 +501,7 @@
               <w:tblLook w:val="04A0" w:firstRow="1" w:lastRow="0" w:firstColumn="1" w:lastColumn="0" w:noHBand="0" w:noVBand="1"/>
             </w:tblPr>
             <w:tblGrid>
-              <w:gridCol w:w="3868"/>
+              <w:gridCol w:w="4993"/>
             </w:tblGrid>
             <w:tr>
               <w:trPr>
@@ -462,7 +509,7 @@
               </w:trPr>
               <w:tc>
                 <w:tcPr>
-                  <w:tcW w:w="3868" w:type="dxa"/>
+                  <w:tcW w:w="4993" w:type="dxa"/>
                   <w:tcBorders>
                     <w:bottom w:val="single" w:sz="4" w:space="0" w:color="auto"/>
                   </w:tcBorders>
@@ -494,7 +541,7 @@
               </w:trPr>
               <w:tc>
                 <w:tcPr>
-                  <w:tcW w:w="3868" w:type="dxa"/>
+                  <w:tcW w:w="4993" w:type="dxa"/>
                   <w:tcBorders>
                     <w:top w:val="single" w:sz="4" w:space="0" w:color="auto"/>
                   </w:tcBorders>
@@ -556,7 +603,7 @@
     <w:tbl>
       <w:tblPr>
         <w:tblStyle w:val="TableGrid"/>
-        <w:tblW w:w="0" w:type="auto"/>
+        <w:tblW w:w="10481" w:type="dxa"/>
         <w:tblBorders>
           <w:top w:val="none" w:sz="0" w:space="0" w:color="auto"/>
           <w:left w:val="none" w:sz="0" w:space="0" w:color="auto"/>
@@ -568,13 +615,13 @@
         <w:tblLook w:val="04A0" w:firstRow="1" w:lastRow="0" w:firstColumn="1" w:lastColumn="0" w:noHBand="0" w:noVBand="1"/>
       </w:tblPr>
       <w:tblGrid>
-        <w:gridCol w:w="5241"/>
+        <w:gridCol w:w="5240"/>
         <w:gridCol w:w="5241"/>
       </w:tblGrid>
       <w:tr>
         <w:tc>
           <w:tcPr>
-            <w:tcW w:w="5241" w:type="dxa"/>
+            <w:tcW w:w="5240" w:type="dxa"/>
           </w:tcPr>
           <w:tbl>
             <w:tblPr>
@@ -888,6 +935,104 @@
                       <w:szCs w:val="20"/>
                     </w:rPr>
                     <w:t>{{ composition }}</w:t>
+                  </w:r>
+                </w:p>
+              </w:tc>
+            </w:tr>
+            <w:tr>
+              <w:trPr>
+                <w:trHeight w:val="454"/>
+              </w:trPr>
+              <w:tc>
+                <w:tcPr>
+                  <w:tcW w:w="1696" w:type="dxa"/>
+                </w:tcPr>
+                <w:p>
+                  <w:pPr>
+                    <w:spacing w:before="120" w:after="120"/>
+                    <w:rPr>
+                      <w:rFonts w:ascii="Inter" w:hAnsi="Inter"/>
+                      <w:b/>
+                      <w:sz w:val="20"/>
+                      <w:szCs w:val="20"/>
+                    </w:rPr>
+                  </w:pPr>
+                  <w:r>
+                    <w:rPr>
+                      <w:rFonts w:ascii="Inter" w:hAnsi="Inter"/>
+                      <w:b/>
+                      <w:sz w:val="20"/>
+                      <w:szCs w:val="20"/>
+                    </w:rPr>
+                    <w:t>Repeat</w:t>
+                  </w:r>
+                  <w:r>
+                    <w:rPr>
+                      <w:rFonts w:ascii="Inter" w:hAnsi="Inter"/>
+                      <w:b/>
+                      <w:sz w:val="20"/>
+                      <w:szCs w:val="20"/>
+                    </w:rPr>
+                    <w:t>:</w:t>
+                  </w:r>
+                </w:p>
+              </w:tc>
+              <w:tc>
+                <w:tcPr>
+                  <w:tcW w:w="2732" w:type="dxa"/>
+                </w:tcPr>
+                <w:p>
+                  <w:pPr>
+                    <w:pStyle w:val="normal1"/>
+                    <w:tabs>
+                      <w:tab w:val="left" w:pos="4767"/>
+                    </w:tabs>
+                    <w:spacing w:before="120" w:after="120"/>
+                    <w:rPr>
+                      <w:rStyle w:val="Strong"/>
+                      <w:rFonts w:ascii="Inter" w:eastAsia="Inter" w:hAnsi="Inter" w:cs="Inter"/>
+                      <w:b w:val="0"/>
+                      <w:bCs w:val="0"/>
+                      <w:color w:val="000000"/>
+                      <w:sz w:val="20"/>
+                      <w:szCs w:val="20"/>
+                    </w:rPr>
+                  </w:pPr>
+                  <w:r>
+                    <w:rPr>
+                      <w:rStyle w:val="Strong"/>
+                      <w:rFonts w:ascii="Inter" w:eastAsia="Inter" w:hAnsi="Inter" w:cs="Inter"/>
+                      <w:b w:val="0"/>
+                      <w:bCs w:val="0"/>
+                      <w:color w:val="000000"/>
+                      <w:sz w:val="20"/>
+                      <w:szCs w:val="20"/>
+                    </w:rPr>
+                    <w:t xml:space="preserve">{{ </w:t>
+                  </w:r>
+                  <w:r>
+                    <w:rPr>
+                      <w:rStyle w:val="Strong"/>
+                      <w:rFonts w:ascii="Inter" w:eastAsia="Inter" w:hAnsi="Inter" w:cs="Inter"/>
+                      <w:b w:val="0"/>
+                      <w:bCs w:val="0"/>
+                      <w:color w:val="000000"/>
+                      <w:sz w:val="20"/>
+                      <w:szCs w:val="20"/>
+                    </w:rPr>
+                    <w:t>repeat</w:t>
+                  </w:r>
+                  <w:r>
+                    <w:rPr>
+                      <w:rStyle w:val="Strong"/>
+                      <w:rFonts w:ascii="Inter" w:eastAsia="Inter" w:hAnsi="Inter" w:cs="Inter"/>
+                      <w:b w:val="0"/>
+                      <w:bCs w:val="0"/>
+                      <w:color w:val="000000"/>
+                      <w:sz w:val="20"/>
+                      <w:szCs w:val="20"/>
+                    </w:rPr>
+                    <w:t xml:space="preserve"> }}</w:t>
                   </w:r>
                 </w:p>
               </w:tc>
@@ -1434,7 +1579,7 @@
             </w:tr>
             <w:tr>
               <w:trPr>
-                <w:trHeight w:val="454"/>
+                <w:trHeight w:val="85"/>
               </w:trPr>
               <w:tc>
                 <w:tcPr>
@@ -2093,6 +2238,59 @@
                 </w:p>
               </w:tc>
             </w:tr>
+            <w:tr>
+              <w:trPr>
+                <w:trHeight w:val="454"/>
+              </w:trPr>
+              <w:tc>
+                <w:tcPr>
+                  <w:tcW w:w="2268" w:type="dxa"/>
+                </w:tcPr>
+                <w:p>
+                  <w:pPr>
+                    <w:pStyle w:val="BodyText"/>
+                    <w:spacing w:before="120" w:after="120"/>
+                    <w:rPr>
+                      <w:rFonts w:ascii="Inter" w:hAnsi="Inter"/>
+                      <w:b/>
+                    </w:rPr>
+                  </w:pPr>
+                  <w:r>
+                    <w:rPr>
+                      <w:rFonts w:ascii="Inter" w:hAnsi="Inter"/>
+                      <w:b/>
+                    </w:rPr>
+                    <w:t>Antibacterial:</w:t>
+                  </w:r>
+                </w:p>
+              </w:tc>
+              <w:tc>
+                <w:tcPr>
+                  <w:tcW w:w="2721" w:type="dxa"/>
+                </w:tcPr>
+                <w:p>
+                  <w:pPr>
+                    <w:spacing w:before="120" w:after="120"/>
+                    <w:rPr>
+                      <w:rFonts w:ascii="Inter" w:eastAsia="Inter" w:hAnsi="Inter" w:cs="Inter"/>
+                      <w:color w:val="000000"/>
+                      <w:sz w:val="20"/>
+                      <w:szCs w:val="20"/>
+                    </w:rPr>
+                  </w:pPr>
+                  <w:r>
+                    <w:rPr>
+                      <w:rStyle w:val="SourceText"/>
+                      <w:rFonts w:ascii="Inter" w:eastAsia="Inter" w:hAnsi="Inter" w:cs="Inter"/>
+                      <w:color w:val="000000"/>
+                      <w:sz w:val="20"/>
+                      <w:szCs w:val="20"/>
+                    </w:rPr>
+                    <w:t>{{ antibacterial }}</w:t>
+                  </w:r>
+                </w:p>
+              </w:tc>
+            </w:tr>
           </w:tbl>
           <w:p>
             <w:pPr>
@@ -2291,70 +2489,6 @@
                       <w:bCs/>
                     </w:rPr>
                     <w:t>}}</w:t>
-                  </w:r>
-                </w:p>
-              </w:tc>
-            </w:tr>
-            <w:tr>
-              <w:trPr>
-                <w:trHeight w:val="454"/>
-              </w:trPr>
-              <w:tc>
-                <w:tcPr>
-                  <w:tcW w:w="2268" w:type="dxa"/>
-                </w:tcPr>
-                <w:p>
-                  <w:pPr>
-                    <w:pStyle w:val="normal1"/>
-                    <w:tabs>
-                      <w:tab w:val="left" w:pos="4767"/>
-                    </w:tabs>
-                    <w:spacing w:before="120" w:after="120"/>
-                    <w:rPr>
-                      <w:rFonts w:ascii="Inter" w:eastAsia="Inter" w:hAnsi="Inter" w:cs="Inter"/>
-                      <w:color w:val="000000"/>
-                      <w:sz w:val="20"/>
-                      <w:szCs w:val="20"/>
-                    </w:rPr>
-                  </w:pPr>
-                  <w:r>
-                    <w:rPr>
-                      <w:rFonts w:ascii="Inter" w:hAnsi="Inter"/>
-                      <w:b/>
-                      <w:sz w:val="20"/>
-                      <w:szCs w:val="20"/>
-                    </w:rPr>
-                    <w:t>Antibacterial:</w:t>
-                  </w:r>
-                </w:p>
-              </w:tc>
-              <w:tc>
-                <w:tcPr>
-                  <w:tcW w:w="2721" w:type="dxa"/>
-                </w:tcPr>
-                <w:p>
-                  <w:pPr>
-                    <w:pStyle w:val="normal1"/>
-                    <w:tabs>
-                      <w:tab w:val="left" w:pos="4767"/>
-                    </w:tabs>
-                    <w:spacing w:before="120" w:after="120"/>
-                    <w:rPr>
-                      <w:rFonts w:ascii="Inter" w:eastAsia="Inter" w:hAnsi="Inter" w:cs="Inter"/>
-                      <w:color w:val="000000"/>
-                      <w:sz w:val="20"/>
-                      <w:szCs w:val="20"/>
-                    </w:rPr>
-                  </w:pPr>
-                  <w:r>
-                    <w:rPr>
-                      <w:rStyle w:val="SourceText"/>
-                      <w:rFonts w:ascii="Inter" w:eastAsia="Inter" w:hAnsi="Inter" w:cs="Inter"/>
-                      <w:color w:val="000000"/>
-                      <w:sz w:val="20"/>
-                      <w:szCs w:val="20"/>
-                    </w:rPr>
-                    <w:t>{{ antibacterial }}</w:t>
                   </w:r>
                 </w:p>
               </w:tc>
@@ -2729,7 +2863,7 @@
     <w:sectPr>
       <w:footerReference w:type="default" r:id="rId9"/>
       <w:pgSz w:w="11910" w:h="16840"/>
-      <w:pgMar w:top="567" w:right="709" w:bottom="567" w:left="709" w:header="0" w:footer="437" w:gutter="0"/>
+      <w:pgMar w:top="567" w:right="567" w:bottom="567" w:left="567" w:header="0" w:footer="437" w:gutter="0"/>
       <w:cols w:space="720"/>
     </w:sectPr>
   </w:body>

</xml_diff>

<commit_message>
add pdf generation 4
</commit_message>
<xml_diff>
--- a/files/specsheet_template.docx
+++ b/files/specsheet_template.docx
@@ -32,10 +32,13 @@
             <w:pPr>
               <w:pStyle w:val="Header"/>
               <w:spacing w:before="20" w:after="20"/>
+              <w:rPr>
+                <w:rFonts w:asciiTheme="minorHAnsi" w:hAnsiTheme="minorHAnsi" w:cstheme="minorHAnsi"/>
+              </w:rPr>
             </w:pPr>
             <w:r>
               <w:rPr>
-                <w:rFonts w:ascii="Inter" w:hAnsi="Inter"/>
+                <w:rFonts w:asciiTheme="minorHAnsi" w:hAnsiTheme="minorHAnsi" w:cstheme="minorHAnsi"/>
                 <w:b/>
                 <w:noProof/>
                 <w:sz w:val="20"/>
@@ -94,7 +97,7 @@
               <w:spacing w:before="20" w:after="20" w:line="276" w:lineRule="auto"/>
               <w:jc w:val="right"/>
               <w:rPr>
-                <w:rFonts w:ascii="Inter" w:hAnsi="Inter"/>
+                <w:rFonts w:asciiTheme="minorHAnsi" w:hAnsiTheme="minorHAnsi" w:cstheme="minorHAnsi"/>
                 <w:b/>
                 <w:w w:val="110"/>
                 <w:sz w:val="20"/>
@@ -102,21 +105,12 @@
             </w:pPr>
             <w:r>
               <w:rPr>
-                <w:rFonts w:ascii="Inter" w:hAnsi="Inter"/>
+                <w:rFonts w:asciiTheme="minorHAnsi" w:hAnsiTheme="minorHAnsi" w:cstheme="minorHAnsi"/>
                 <w:b/>
                 <w:w w:val="110"/>
                 <w:sz w:val="20"/>
               </w:rPr>
-              <w:t>BIG TREE FURNITURE LL</w:t>
-            </w:r>
-            <w:r>
-              <w:rPr>
-                <w:rFonts w:ascii="Inter" w:hAnsi="Inter"/>
-                <w:b/>
-                <w:w w:val="110"/>
-                <w:sz w:val="20"/>
-              </w:rPr>
-              <w:t>C</w:t>
+              <w:t>BIG TREE FURNITURE LLC</w:t>
             </w:r>
           </w:p>
           <w:p>
@@ -124,14 +118,14 @@
               <w:spacing w:before="20" w:after="20" w:line="276" w:lineRule="auto"/>
               <w:jc w:val="right"/>
               <w:rPr>
-                <w:rFonts w:ascii="Inter" w:hAnsi="Inter"/>
+                <w:rFonts w:asciiTheme="minorHAnsi" w:hAnsiTheme="minorHAnsi" w:cstheme="minorHAnsi"/>
                 <w:bCs/>
                 <w:sz w:val="20"/>
               </w:rPr>
             </w:pPr>
             <w:r>
               <w:rPr>
-                <w:rFonts w:ascii="Inter" w:hAnsi="Inter"/>
+                <w:rFonts w:asciiTheme="minorHAnsi" w:hAnsiTheme="minorHAnsi" w:cstheme="minorHAnsi"/>
                 <w:bCs/>
                 <w:sz w:val="20"/>
               </w:rPr>
@@ -143,14 +137,14 @@
               <w:spacing w:before="20" w:after="20" w:line="276" w:lineRule="auto"/>
               <w:jc w:val="right"/>
               <w:rPr>
-                <w:rFonts w:ascii="Inter" w:hAnsi="Inter"/>
+                <w:rFonts w:asciiTheme="minorHAnsi" w:hAnsiTheme="minorHAnsi" w:cstheme="minorHAnsi"/>
                 <w:bCs/>
                 <w:sz w:val="20"/>
               </w:rPr>
             </w:pPr>
             <w:r>
               <w:rPr>
-                <w:rFonts w:ascii="Inter" w:hAnsi="Inter"/>
+                <w:rFonts w:asciiTheme="minorHAnsi" w:hAnsiTheme="minorHAnsi" w:cstheme="minorHAnsi"/>
                 <w:bCs/>
                 <w:sz w:val="20"/>
               </w:rPr>
@@ -162,7 +156,7 @@
               <w:spacing w:before="20" w:after="20" w:line="276" w:lineRule="auto"/>
               <w:jc w:val="right"/>
               <w:rPr>
-                <w:rFonts w:ascii="Inter" w:hAnsi="Inter"/>
+                <w:rFonts w:asciiTheme="minorHAnsi" w:hAnsiTheme="minorHAnsi" w:cstheme="minorHAnsi"/>
                 <w:bCs/>
                 <w:sz w:val="20"/>
               </w:rPr>
@@ -170,7 +164,7 @@
             <w:proofErr w:type="spellStart"/>
             <w:r>
               <w:rPr>
-                <w:rFonts w:ascii="Inter" w:hAnsi="Inter"/>
+                <w:rFonts w:asciiTheme="minorHAnsi" w:hAnsiTheme="minorHAnsi" w:cstheme="minorHAnsi"/>
                 <w:bCs/>
                 <w:sz w:val="20"/>
               </w:rPr>
@@ -179,7 +173,7 @@
             <w:proofErr w:type="spellEnd"/>
             <w:r>
               <w:rPr>
-                <w:rFonts w:ascii="Inter" w:hAnsi="Inter"/>
+                <w:rFonts w:asciiTheme="minorHAnsi" w:hAnsiTheme="minorHAnsi" w:cstheme="minorHAnsi"/>
                 <w:bCs/>
                 <w:sz w:val="20"/>
               </w:rPr>
@@ -195,7 +189,7 @@
         <w:spacing w:beforeLines="40" w:before="96" w:afterLines="40" w:after="96"/>
         <w:jc w:val="center"/>
         <w:rPr>
-          <w:rFonts w:ascii="Inter" w:hAnsi="Inter"/>
+          <w:rFonts w:asciiTheme="minorHAnsi" w:hAnsiTheme="minorHAnsi" w:cstheme="minorHAnsi"/>
         </w:rPr>
       </w:pPr>
     </w:p>
@@ -206,7 +200,7 @@
         <w:ind w:left="142" w:hanging="142"/>
         <w:jc w:val="center"/>
         <w:rPr>
-          <w:rFonts w:ascii="Inter" w:hAnsi="Inter"/>
+          <w:rFonts w:asciiTheme="minorHAnsi" w:hAnsiTheme="minorHAnsi" w:cstheme="minorHAnsi"/>
           <w:b/>
           <w:bCs/>
           <w:sz w:val="40"/>
@@ -215,7 +209,7 @@
       </w:pPr>
       <w:r>
         <w:rPr>
-          <w:rFonts w:ascii="Inter" w:hAnsi="Inter"/>
+          <w:rFonts w:asciiTheme="minorHAnsi" w:hAnsiTheme="minorHAnsi" w:cstheme="minorHAnsi"/>
           <w:b/>
           <w:bCs/>
           <w:sz w:val="40"/>
@@ -225,7 +219,7 @@
       </w:r>
       <w:r>
         <w:rPr>
-          <w:rFonts w:ascii="Inter" w:hAnsi="Inter"/>
+          <w:rFonts w:asciiTheme="minorHAnsi" w:hAnsiTheme="minorHAnsi" w:cstheme="minorHAnsi"/>
           <w:b/>
           <w:bCs/>
           <w:sz w:val="40"/>
@@ -235,7 +229,7 @@
       </w:r>
       <w:r>
         <w:rPr>
-          <w:rFonts w:ascii="Inter" w:hAnsi="Inter"/>
+          <w:rFonts w:asciiTheme="minorHAnsi" w:hAnsiTheme="minorHAnsi" w:cstheme="minorHAnsi"/>
           <w:b/>
           <w:bCs/>
           <w:sz w:val="40"/>
@@ -248,7 +242,7 @@
       <w:pPr>
         <w:spacing w:beforeLines="40" w:before="96" w:afterLines="40" w:after="96"/>
         <w:rPr>
-          <w:rFonts w:ascii="Inter" w:hAnsi="Inter"/>
+          <w:rFonts w:asciiTheme="minorHAnsi" w:hAnsiTheme="minorHAnsi" w:cstheme="minorHAnsi"/>
           <w:b/>
           <w:w w:val="105"/>
           <w:sz w:val="32"/>
@@ -280,18 +274,18 @@
           </w:tcPr>
           <w:p>
             <w:pPr>
-              <w:spacing w:before="120" w:after="120"/>
               <w:jc w:val="center"/>
               <w:rPr>
-                <w:rFonts w:ascii="Inter" w:eastAsia="Inter" w:hAnsi="Inter" w:cs="Inter"/>
+                <w:rFonts w:asciiTheme="minorHAnsi" w:eastAsia="Inter" w:hAnsiTheme="minorHAnsi" w:cstheme="minorHAnsi"/>
                 <w:b/>
                 <w:sz w:val="40"/>
                 <w:szCs w:val="40"/>
               </w:rPr>
             </w:pPr>
+            <w:proofErr w:type="gramStart"/>
             <w:r>
               <w:rPr>
-                <w:rFonts w:ascii="Inter" w:eastAsia="Inter" w:hAnsi="Inter" w:cs="Inter"/>
+                <w:rFonts w:asciiTheme="minorHAnsi" w:eastAsia="Inter" w:hAnsiTheme="minorHAnsi" w:cstheme="minorHAnsi"/>
                 <w:b/>
                 <w:sz w:val="40"/>
                 <w:szCs w:val="40"/>
@@ -301,17 +295,27 @@
             <w:proofErr w:type="spellStart"/>
             <w:r>
               <w:rPr>
-                <w:rFonts w:ascii="Inter" w:eastAsia="Inter" w:hAnsi="Inter" w:cs="Inter"/>
+                <w:rFonts w:asciiTheme="minorHAnsi" w:eastAsia="Inter" w:hAnsiTheme="minorHAnsi" w:cstheme="minorHAnsi"/>
                 <w:b/>
                 <w:sz w:val="40"/>
                 <w:szCs w:val="40"/>
               </w:rPr>
-              <w:t>prdct_name</w:t>
+              <w:t>prdct</w:t>
+            </w:r>
+            <w:proofErr w:type="gramEnd"/>
+            <w:r>
+              <w:rPr>
+                <w:rFonts w:asciiTheme="minorHAnsi" w:eastAsia="Inter" w:hAnsiTheme="minorHAnsi" w:cstheme="minorHAnsi"/>
+                <w:b/>
+                <w:sz w:val="40"/>
+                <w:szCs w:val="40"/>
+              </w:rPr>
+              <w:t>_name</w:t>
             </w:r>
             <w:proofErr w:type="spellEnd"/>
             <w:r>
               <w:rPr>
-                <w:rFonts w:ascii="Inter" w:eastAsia="Inter" w:hAnsi="Inter" w:cs="Inter"/>
+                <w:rFonts w:asciiTheme="minorHAnsi" w:eastAsia="Inter" w:hAnsiTheme="minorHAnsi" w:cstheme="minorHAnsi"/>
                 <w:b/>
                 <w:sz w:val="40"/>
                 <w:szCs w:val="40"/>
@@ -328,10 +332,9 @@
           </w:tcPr>
           <w:p>
             <w:pPr>
-              <w:spacing w:before="120" w:after="120"/>
               <w:jc w:val="center"/>
               <w:rPr>
-                <w:rFonts w:ascii="Inter" w:eastAsia="Inter" w:hAnsi="Inter" w:cs="Inter"/>
+                <w:rFonts w:asciiTheme="minorHAnsi" w:eastAsia="Inter" w:hAnsiTheme="minorHAnsi" w:cstheme="minorHAnsi"/>
                 <w:b/>
                 <w:sz w:val="40"/>
                 <w:szCs w:val="40"/>
@@ -339,36 +342,46 @@
             </w:pPr>
             <w:r>
               <w:rPr>
-                <w:rFonts w:ascii="Inter" w:hAnsi="Inter"/>
+                <w:rFonts w:asciiTheme="minorHAnsi" w:hAnsiTheme="minorHAnsi" w:cstheme="minorHAnsi"/>
               </w:rPr>
               <w:t>COLLECTION:</w:t>
             </w:r>
             <w:r>
               <w:rPr>
-                <w:rFonts w:ascii="Inter" w:hAnsi="Inter"/>
+                <w:rFonts w:asciiTheme="minorHAnsi" w:hAnsiTheme="minorHAnsi" w:cstheme="minorHAnsi"/>
                 <w:spacing w:val="33"/>
               </w:rPr>
               <w:t xml:space="preserve"> </w:t>
             </w:r>
+            <w:proofErr w:type="gramStart"/>
             <w:r>
               <w:rPr>
-                <w:rFonts w:ascii="Inter" w:eastAsia="Inter" w:hAnsi="Inter" w:cs="Inter"/>
+                <w:rFonts w:asciiTheme="minorHAnsi" w:eastAsia="Inter" w:hAnsiTheme="minorHAnsi" w:cstheme="minorHAnsi"/>
               </w:rPr>
               <w:t xml:space="preserve">{{ </w:t>
             </w:r>
             <w:proofErr w:type="spellStart"/>
             <w:r>
               <w:rPr>
-                <w:rFonts w:ascii="Inter" w:eastAsia="Inter" w:hAnsi="Inter" w:cs="Inter"/>
+                <w:rFonts w:asciiTheme="minorHAnsi" w:eastAsia="Inter" w:hAnsiTheme="minorHAnsi" w:cstheme="minorHAnsi"/>
                 <w:sz w:val="28"/>
                 <w:szCs w:val="28"/>
               </w:rPr>
-              <w:t>prdct_category</w:t>
+              <w:t>prdct</w:t>
+            </w:r>
+            <w:proofErr w:type="gramEnd"/>
+            <w:r>
+              <w:rPr>
+                <w:rFonts w:asciiTheme="minorHAnsi" w:eastAsia="Inter" w:hAnsiTheme="minorHAnsi" w:cstheme="minorHAnsi"/>
+                <w:sz w:val="28"/>
+                <w:szCs w:val="28"/>
+              </w:rPr>
+              <w:t>_category</w:t>
             </w:r>
             <w:proofErr w:type="spellEnd"/>
             <w:r>
               <w:rPr>
-                <w:rFonts w:ascii="Courier New" w:eastAsia="Courier New" w:hAnsi="Courier New" w:cs="Courier New"/>
+                <w:rFonts w:asciiTheme="minorHAnsi" w:eastAsia="Courier New" w:hAnsiTheme="minorHAnsi" w:cstheme="minorHAnsi"/>
                 <w:color w:val="E06C75"/>
                 <w:sz w:val="18"/>
                 <w:szCs w:val="18"/>
@@ -377,7 +390,7 @@
             </w:r>
             <w:r>
               <w:rPr>
-                <w:rFonts w:ascii="Inter" w:eastAsia="Inter" w:hAnsi="Inter" w:cs="Inter"/>
+                <w:rFonts w:asciiTheme="minorHAnsi" w:eastAsia="Inter" w:hAnsiTheme="minorHAnsi" w:cstheme="minorHAnsi"/>
               </w:rPr>
               <w:t>}}</w:t>
             </w:r>
@@ -389,7 +402,7 @@
       <w:pPr>
         <w:spacing w:beforeLines="40" w:before="96" w:afterLines="40" w:after="96"/>
         <w:rPr>
-          <w:rFonts w:ascii="Inter" w:hAnsi="Inter"/>
+          <w:rFonts w:asciiTheme="minorHAnsi" w:hAnsiTheme="minorHAnsi" w:cstheme="minorHAnsi"/>
           <w:b/>
           <w:sz w:val="28"/>
         </w:rPr>
@@ -429,13 +442,14 @@
               <w:pStyle w:val="BodyText"/>
               <w:spacing w:beforeLines="40" w:before="96" w:afterLines="40" w:after="96"/>
               <w:rPr>
-                <w:rFonts w:ascii="Inter" w:hAnsi="Inter"/>
+                <w:rFonts w:asciiTheme="minorHAnsi" w:hAnsiTheme="minorHAnsi" w:cstheme="minorHAnsi"/>
                 <w:sz w:val="28"/>
               </w:rPr>
             </w:pPr>
+            <w:proofErr w:type="gramStart"/>
             <w:r>
               <w:rPr>
-                <w:rFonts w:ascii="Inter" w:eastAsia="Inter" w:hAnsi="Inter" w:cs="Inter"/>
+                <w:rFonts w:asciiTheme="minorHAnsi" w:eastAsia="Inter" w:hAnsiTheme="minorHAnsi" w:cstheme="minorHAnsi"/>
                 <w:color w:val="000000"/>
                 <w:sz w:val="28"/>
                 <w:szCs w:val="28"/>
@@ -445,16 +459,17 @@
             <w:proofErr w:type="spellStart"/>
             <w:r>
               <w:rPr>
-                <w:rFonts w:ascii="Inter" w:eastAsia="Inter" w:hAnsi="Inter" w:cs="Inter"/>
+                <w:rFonts w:asciiTheme="minorHAnsi" w:eastAsia="Inter" w:hAnsiTheme="minorHAnsi" w:cstheme="minorHAnsi"/>
                 <w:color w:val="000000"/>
                 <w:sz w:val="28"/>
                 <w:szCs w:val="28"/>
               </w:rPr>
               <w:t>image</w:t>
             </w:r>
+            <w:proofErr w:type="gramEnd"/>
             <w:r>
               <w:rPr>
-                <w:rFonts w:ascii="Inter" w:eastAsia="Inter" w:hAnsi="Inter" w:cs="Inter"/>
+                <w:rFonts w:asciiTheme="minorHAnsi" w:eastAsia="Inter" w:hAnsiTheme="minorHAnsi" w:cstheme="minorHAnsi"/>
                 <w:sz w:val="28"/>
                 <w:szCs w:val="28"/>
               </w:rPr>
@@ -462,7 +477,7 @@
             </w:r>
             <w:r>
               <w:rPr>
-                <w:rFonts w:ascii="Inter" w:eastAsia="Inter" w:hAnsi="Inter" w:cs="Inter"/>
+                <w:rFonts w:asciiTheme="minorHAnsi" w:eastAsia="Inter" w:hAnsiTheme="minorHAnsi" w:cstheme="minorHAnsi"/>
                 <w:color w:val="000000"/>
                 <w:sz w:val="28"/>
                 <w:szCs w:val="28"/>
@@ -472,7 +487,7 @@
             <w:proofErr w:type="spellEnd"/>
             <w:r>
               <w:rPr>
-                <w:rFonts w:ascii="Inter" w:eastAsia="Inter" w:hAnsi="Inter" w:cs="Inter"/>
+                <w:rFonts w:asciiTheme="minorHAnsi" w:eastAsia="Inter" w:hAnsiTheme="minorHAnsi" w:cstheme="minorHAnsi"/>
                 <w:color w:val="000000"/>
                 <w:sz w:val="28"/>
                 <w:szCs w:val="28"/>
@@ -519,13 +534,13 @@
                     <w:pStyle w:val="BodyText"/>
                     <w:spacing w:before="120" w:after="40"/>
                     <w:rPr>
-                      <w:rFonts w:ascii="Inter" w:hAnsi="Inter"/>
-                      <w:b/>
-                    </w:rPr>
-                  </w:pPr>
-                  <w:r>
-                    <w:rPr>
-                      <w:rFonts w:ascii="Inter" w:hAnsi="Inter"/>
+                      <w:rFonts w:asciiTheme="minorHAnsi" w:hAnsiTheme="minorHAnsi" w:cstheme="minorHAnsi"/>
+                      <w:b/>
+                    </w:rPr>
+                  </w:pPr>
+                  <w:r>
+                    <w:rPr>
+                      <w:rFonts w:asciiTheme="minorHAnsi" w:hAnsiTheme="minorHAnsi" w:cstheme="minorHAnsi"/>
                       <w:b/>
                       <w:sz w:val="28"/>
                       <w:szCs w:val="28"/>
@@ -551,26 +566,34 @@
                     <w:pStyle w:val="BodyText"/>
                     <w:spacing w:before="120" w:after="120"/>
                     <w:rPr>
-                      <w:rFonts w:ascii="Inter" w:hAnsi="Inter"/>
-                    </w:rPr>
-                  </w:pPr>
-                  <w:r>
-                    <w:rPr>
-                      <w:rFonts w:ascii="Inter" w:eastAsia="Inter" w:hAnsi="Inter" w:cs="Inter"/>
+                      <w:rFonts w:asciiTheme="minorHAnsi" w:hAnsiTheme="minorHAnsi" w:cstheme="minorHAnsi"/>
+                    </w:rPr>
+                  </w:pPr>
+                  <w:proofErr w:type="gramStart"/>
+                  <w:r>
+                    <w:rPr>
+                      <w:rFonts w:asciiTheme="minorHAnsi" w:eastAsia="Inter" w:hAnsiTheme="minorHAnsi" w:cstheme="minorHAnsi"/>
                     </w:rPr>
                     <w:t xml:space="preserve">{{ </w:t>
                   </w:r>
                   <w:proofErr w:type="spellStart"/>
                   <w:r>
                     <w:rPr>
-                      <w:rFonts w:ascii="Inter" w:eastAsia="Inter" w:hAnsi="Inter" w:cs="Inter"/>
-                    </w:rPr>
-                    <w:t>prdct_description</w:t>
+                      <w:rFonts w:asciiTheme="minorHAnsi" w:eastAsia="Inter" w:hAnsiTheme="minorHAnsi" w:cstheme="minorHAnsi"/>
+                    </w:rPr>
+                    <w:t>prdct</w:t>
+                  </w:r>
+                  <w:proofErr w:type="gramEnd"/>
+                  <w:r>
+                    <w:rPr>
+                      <w:rFonts w:asciiTheme="minorHAnsi" w:eastAsia="Inter" w:hAnsiTheme="minorHAnsi" w:cstheme="minorHAnsi"/>
+                    </w:rPr>
+                    <w:t>_description</w:t>
                   </w:r>
                   <w:proofErr w:type="spellEnd"/>
                   <w:r>
                     <w:rPr>
-                      <w:rFonts w:ascii="Inter" w:eastAsia="Inter" w:hAnsi="Inter" w:cs="Inter"/>
+                      <w:rFonts w:asciiTheme="minorHAnsi" w:eastAsia="Inter" w:hAnsiTheme="minorHAnsi" w:cstheme="minorHAnsi"/>
                     </w:rPr>
                     <w:t xml:space="preserve"> }}</w:t>
                   </w:r>
@@ -583,7 +606,7 @@
               <w:pStyle w:val="BodyText"/>
               <w:spacing w:beforeLines="40" w:before="96" w:afterLines="40" w:after="96"/>
               <w:rPr>
-                <w:rFonts w:ascii="Inter" w:hAnsi="Inter"/>
+                <w:rFonts w:asciiTheme="minorHAnsi" w:hAnsiTheme="minorHAnsi" w:cstheme="minorHAnsi"/>
                 <w:sz w:val="28"/>
               </w:rPr>
             </w:pPr>
@@ -595,7 +618,7 @@
       <w:pPr>
         <w:spacing w:beforeLines="40" w:before="96" w:afterLines="40" w:after="96"/>
         <w:rPr>
-          <w:rFonts w:ascii="Inter" w:hAnsi="Inter"/>
+          <w:rFonts w:asciiTheme="minorHAnsi" w:hAnsiTheme="minorHAnsi" w:cstheme="minorHAnsi"/>
           <w:bCs/>
         </w:rPr>
       </w:pPr>
@@ -657,7 +680,7 @@
                   <w:pPr>
                     <w:spacing w:before="120" w:after="40"/>
                     <w:rPr>
-                      <w:rFonts w:ascii="Inter" w:hAnsi="Inter"/>
+                      <w:rFonts w:asciiTheme="minorHAnsi" w:hAnsiTheme="minorHAnsi" w:cstheme="minorHAnsi"/>
                       <w:b/>
                       <w:sz w:val="28"/>
                       <w:szCs w:val="28"/>
@@ -665,7 +688,7 @@
                   </w:pPr>
                   <w:r>
                     <w:rPr>
-                      <w:rFonts w:ascii="Inter" w:hAnsi="Inter"/>
+                      <w:rFonts w:asciiTheme="minorHAnsi" w:hAnsiTheme="minorHAnsi" w:cstheme="minorHAnsi"/>
                       <w:b/>
                       <w:sz w:val="28"/>
                       <w:szCs w:val="28"/>
@@ -690,15 +713,15 @@
                   <w:pPr>
                     <w:spacing w:before="120" w:after="120"/>
                     <w:rPr>
-                      <w:rFonts w:ascii="Inter" w:hAnsi="Inter"/>
-                      <w:b/>
-                      <w:sz w:val="20"/>
-                      <w:szCs w:val="20"/>
-                    </w:rPr>
-                  </w:pPr>
-                  <w:r>
-                    <w:rPr>
-                      <w:rFonts w:ascii="Inter" w:hAnsi="Inter"/>
+                      <w:rFonts w:asciiTheme="minorHAnsi" w:hAnsiTheme="minorHAnsi" w:cstheme="minorHAnsi"/>
+                      <w:b/>
+                      <w:sz w:val="20"/>
+                      <w:szCs w:val="20"/>
+                    </w:rPr>
+                  </w:pPr>
+                  <w:r>
+                    <w:rPr>
+                      <w:rFonts w:asciiTheme="minorHAnsi" w:hAnsiTheme="minorHAnsi" w:cstheme="minorHAnsi"/>
                       <w:b/>
                       <w:sz w:val="20"/>
                       <w:szCs w:val="20"/>
@@ -722,20 +745,31 @@
                     </w:tabs>
                     <w:spacing w:before="120" w:after="120"/>
                     <w:rPr>
-                      <w:rFonts w:ascii="Inter" w:eastAsia="Inter" w:hAnsi="Inter" w:cs="Inter"/>
-                      <w:color w:val="000000"/>
-                      <w:sz w:val="20"/>
-                      <w:szCs w:val="20"/>
-                    </w:rPr>
-                  </w:pPr>
-                  <w:r>
-                    <w:rPr>
-                      <w:rFonts w:ascii="Inter" w:eastAsia="Inter" w:hAnsi="Inter" w:cs="Inter"/>
-                      <w:color w:val="000000"/>
-                      <w:sz w:val="20"/>
-                      <w:szCs w:val="20"/>
-                    </w:rPr>
-                    <w:t>{{ type }}</w:t>
+                      <w:rFonts w:asciiTheme="minorHAnsi" w:eastAsia="Inter" w:hAnsiTheme="minorHAnsi" w:cstheme="minorHAnsi"/>
+                      <w:color w:val="000000"/>
+                      <w:sz w:val="20"/>
+                      <w:szCs w:val="20"/>
+                    </w:rPr>
+                  </w:pPr>
+                  <w:proofErr w:type="gramStart"/>
+                  <w:r>
+                    <w:rPr>
+                      <w:rFonts w:asciiTheme="minorHAnsi" w:eastAsia="Inter" w:hAnsiTheme="minorHAnsi" w:cstheme="minorHAnsi"/>
+                      <w:color w:val="000000"/>
+                      <w:sz w:val="20"/>
+                      <w:szCs w:val="20"/>
+                    </w:rPr>
+                    <w:t>{{ type</w:t>
+                  </w:r>
+                  <w:proofErr w:type="gramEnd"/>
+                  <w:r>
+                    <w:rPr>
+                      <w:rFonts w:asciiTheme="minorHAnsi" w:eastAsia="Inter" w:hAnsiTheme="minorHAnsi" w:cstheme="minorHAnsi"/>
+                      <w:color w:val="000000"/>
+                      <w:sz w:val="20"/>
+                      <w:szCs w:val="20"/>
+                    </w:rPr>
+                    <w:t xml:space="preserve"> }}</w:t>
                   </w:r>
                 </w:p>
               </w:tc>
@@ -752,15 +786,15 @@
                   <w:pPr>
                     <w:spacing w:before="120" w:after="120"/>
                     <w:rPr>
-                      <w:rFonts w:ascii="Inter" w:hAnsi="Inter"/>
-                      <w:b/>
-                      <w:sz w:val="20"/>
-                      <w:szCs w:val="20"/>
-                    </w:rPr>
-                  </w:pPr>
-                  <w:r>
-                    <w:rPr>
-                      <w:rFonts w:ascii="Inter" w:hAnsi="Inter"/>
+                      <w:rFonts w:asciiTheme="minorHAnsi" w:hAnsiTheme="minorHAnsi" w:cstheme="minorHAnsi"/>
+                      <w:b/>
+                      <w:sz w:val="20"/>
+                      <w:szCs w:val="20"/>
+                    </w:rPr>
+                  </w:pPr>
+                  <w:r>
+                    <w:rPr>
+                      <w:rFonts w:asciiTheme="minorHAnsi" w:hAnsiTheme="minorHAnsi" w:cstheme="minorHAnsi"/>
                       <w:b/>
                       <w:sz w:val="20"/>
                       <w:szCs w:val="20"/>
@@ -769,7 +803,7 @@
                   </w:r>
                   <w:r>
                     <w:rPr>
-                      <w:rFonts w:ascii="Inter" w:hAnsi="Inter"/>
+                      <w:rFonts w:asciiTheme="minorHAnsi" w:hAnsiTheme="minorHAnsi" w:cstheme="minorHAnsi"/>
                       <w:b/>
                       <w:sz w:val="20"/>
                       <w:szCs w:val="20"/>
@@ -790,15 +824,16 @@
                     </w:tabs>
                     <w:spacing w:before="120" w:after="120"/>
                     <w:rPr>
-                      <w:rFonts w:ascii="Inter" w:eastAsia="Inter" w:hAnsi="Inter" w:cs="Inter"/>
-                      <w:color w:val="000000"/>
-                      <w:sz w:val="20"/>
-                      <w:szCs w:val="20"/>
-                    </w:rPr>
-                  </w:pPr>
-                  <w:r>
-                    <w:rPr>
-                      <w:rFonts w:ascii="Inter" w:eastAsia="Inter" w:hAnsi="Inter" w:cs="Inter"/>
+                      <w:rFonts w:asciiTheme="minorHAnsi" w:eastAsia="Inter" w:hAnsiTheme="minorHAnsi" w:cstheme="minorHAnsi"/>
+                      <w:color w:val="000000"/>
+                      <w:sz w:val="20"/>
+                      <w:szCs w:val="20"/>
+                    </w:rPr>
+                  </w:pPr>
+                  <w:proofErr w:type="gramStart"/>
+                  <w:r>
+                    <w:rPr>
+                      <w:rFonts w:asciiTheme="minorHAnsi" w:eastAsia="Inter" w:hAnsiTheme="minorHAnsi" w:cstheme="minorHAnsi"/>
                       <w:color w:val="000000"/>
                       <w:sz w:val="20"/>
                       <w:szCs w:val="20"/>
@@ -807,16 +842,17 @@
                   </w:r>
                   <w:r>
                     <w:rPr>
-                      <w:rFonts w:ascii="Inter" w:eastAsia="Inter" w:hAnsi="Inter" w:cs="Inter"/>
+                      <w:rFonts w:asciiTheme="minorHAnsi" w:eastAsia="Inter" w:hAnsiTheme="minorHAnsi" w:cstheme="minorHAnsi"/>
                       <w:color w:val="000000"/>
                       <w:sz w:val="20"/>
                       <w:szCs w:val="20"/>
                     </w:rPr>
                     <w:t>size</w:t>
                   </w:r>
-                  <w:r>
-                    <w:rPr>
-                      <w:rFonts w:ascii="Inter" w:eastAsia="Inter" w:hAnsi="Inter" w:cs="Inter"/>
+                  <w:proofErr w:type="gramEnd"/>
+                  <w:r>
+                    <w:rPr>
+                      <w:rFonts w:asciiTheme="minorHAnsi" w:eastAsia="Inter" w:hAnsiTheme="minorHAnsi" w:cstheme="minorHAnsi"/>
                       <w:color w:val="000000"/>
                       <w:sz w:val="20"/>
                       <w:szCs w:val="20"/>
@@ -838,15 +874,15 @@
                   <w:pPr>
                     <w:spacing w:before="120" w:after="120"/>
                     <w:rPr>
-                      <w:rFonts w:ascii="Inter" w:hAnsi="Inter"/>
-                      <w:b/>
-                      <w:sz w:val="20"/>
-                      <w:szCs w:val="20"/>
-                    </w:rPr>
-                  </w:pPr>
-                  <w:r>
-                    <w:rPr>
-                      <w:rFonts w:ascii="Inter" w:hAnsi="Inter"/>
+                      <w:rFonts w:asciiTheme="minorHAnsi" w:hAnsiTheme="minorHAnsi" w:cstheme="minorHAnsi"/>
+                      <w:b/>
+                      <w:sz w:val="20"/>
+                      <w:szCs w:val="20"/>
+                    </w:rPr>
+                  </w:pPr>
+                  <w:r>
+                    <w:rPr>
+                      <w:rFonts w:asciiTheme="minorHAnsi" w:hAnsiTheme="minorHAnsi" w:cstheme="minorHAnsi"/>
                       <w:b/>
                       <w:sz w:val="20"/>
                       <w:szCs w:val="20"/>
@@ -866,15 +902,29 @@
                       <w:tab w:val="left" w:pos="4767"/>
                     </w:tabs>
                     <w:spacing w:before="120" w:after="120"/>
-                  </w:pPr>
-                  <w:r>
-                    <w:rPr>
-                      <w:rFonts w:ascii="Inter" w:eastAsia="Inter" w:hAnsi="Inter" w:cs="Inter"/>
-                      <w:color w:val="000000"/>
-                      <w:sz w:val="20"/>
-                      <w:szCs w:val="20"/>
-                    </w:rPr>
-                    <w:t>{{ weight }}</w:t>
+                    <w:rPr>
+                      <w:rFonts w:asciiTheme="minorHAnsi" w:hAnsiTheme="minorHAnsi" w:cstheme="minorHAnsi"/>
+                    </w:rPr>
+                  </w:pPr>
+                  <w:proofErr w:type="gramStart"/>
+                  <w:r>
+                    <w:rPr>
+                      <w:rFonts w:asciiTheme="minorHAnsi" w:eastAsia="Inter" w:hAnsiTheme="minorHAnsi" w:cstheme="minorHAnsi"/>
+                      <w:color w:val="000000"/>
+                      <w:sz w:val="20"/>
+                      <w:szCs w:val="20"/>
+                    </w:rPr>
+                    <w:t>{{ weight</w:t>
+                  </w:r>
+                  <w:proofErr w:type="gramEnd"/>
+                  <w:r>
+                    <w:rPr>
+                      <w:rFonts w:asciiTheme="minorHAnsi" w:eastAsia="Inter" w:hAnsiTheme="minorHAnsi" w:cstheme="minorHAnsi"/>
+                      <w:color w:val="000000"/>
+                      <w:sz w:val="20"/>
+                      <w:szCs w:val="20"/>
+                    </w:rPr>
+                    <w:t xml:space="preserve"> }}</w:t>
                   </w:r>
                 </w:p>
               </w:tc>
@@ -891,15 +941,15 @@
                   <w:pPr>
                     <w:spacing w:before="120" w:after="120"/>
                     <w:rPr>
-                      <w:rFonts w:ascii="Inter" w:hAnsi="Inter"/>
-                      <w:b/>
-                      <w:sz w:val="20"/>
-                      <w:szCs w:val="20"/>
-                    </w:rPr>
-                  </w:pPr>
-                  <w:r>
-                    <w:rPr>
-                      <w:rFonts w:ascii="Inter" w:hAnsi="Inter"/>
+                      <w:rFonts w:asciiTheme="minorHAnsi" w:hAnsiTheme="minorHAnsi" w:cstheme="minorHAnsi"/>
+                      <w:b/>
+                      <w:sz w:val="20"/>
+                      <w:szCs w:val="20"/>
+                    </w:rPr>
+                  </w:pPr>
+                  <w:r>
+                    <w:rPr>
+                      <w:rFonts w:asciiTheme="minorHAnsi" w:hAnsiTheme="minorHAnsi" w:cstheme="minorHAnsi"/>
                       <w:b/>
                       <w:sz w:val="20"/>
                       <w:szCs w:val="20"/>
@@ -920,21 +970,36 @@
                     </w:tabs>
                     <w:spacing w:before="120" w:after="120"/>
                     <w:rPr>
+                      <w:rFonts w:asciiTheme="minorHAnsi" w:hAnsiTheme="minorHAnsi" w:cstheme="minorHAnsi"/>
                       <w:b/>
                       <w:bCs/>
                     </w:rPr>
                   </w:pPr>
+                  <w:proofErr w:type="gramStart"/>
                   <w:r>
                     <w:rPr>
                       <w:rStyle w:val="Strong"/>
-                      <w:rFonts w:ascii="Inter" w:eastAsia="Inter" w:hAnsi="Inter" w:cs="Inter"/>
+                      <w:rFonts w:asciiTheme="minorHAnsi" w:eastAsia="Inter" w:hAnsiTheme="minorHAnsi" w:cstheme="minorHAnsi"/>
                       <w:b w:val="0"/>
                       <w:bCs w:val="0"/>
                       <w:color w:val="000000"/>
                       <w:sz w:val="20"/>
                       <w:szCs w:val="20"/>
                     </w:rPr>
-                    <w:t>{{ composition }}</w:t>
+                    <w:t>{{ composition</w:t>
+                  </w:r>
+                  <w:proofErr w:type="gramEnd"/>
+                  <w:r>
+                    <w:rPr>
+                      <w:rStyle w:val="Strong"/>
+                      <w:rFonts w:asciiTheme="minorHAnsi" w:eastAsia="Inter" w:hAnsiTheme="minorHAnsi" w:cstheme="minorHAnsi"/>
+                      <w:b w:val="0"/>
+                      <w:bCs w:val="0"/>
+                      <w:color w:val="000000"/>
+                      <w:sz w:val="20"/>
+                      <w:szCs w:val="20"/>
+                    </w:rPr>
+                    <w:t xml:space="preserve"> }}</w:t>
                   </w:r>
                 </w:p>
               </w:tc>
@@ -951,29 +1016,20 @@
                   <w:pPr>
                     <w:spacing w:before="120" w:after="120"/>
                     <w:rPr>
-                      <w:rFonts w:ascii="Inter" w:hAnsi="Inter"/>
-                      <w:b/>
-                      <w:sz w:val="20"/>
-                      <w:szCs w:val="20"/>
-                    </w:rPr>
-                  </w:pPr>
-                  <w:r>
-                    <w:rPr>
-                      <w:rFonts w:ascii="Inter" w:hAnsi="Inter"/>
-                      <w:b/>
-                      <w:sz w:val="20"/>
-                      <w:szCs w:val="20"/>
-                    </w:rPr>
-                    <w:t>Repeat</w:t>
-                  </w:r>
-                  <w:r>
-                    <w:rPr>
-                      <w:rFonts w:ascii="Inter" w:hAnsi="Inter"/>
-                      <w:b/>
-                      <w:sz w:val="20"/>
-                      <w:szCs w:val="20"/>
-                    </w:rPr>
-                    <w:t>:</w:t>
+                      <w:rFonts w:asciiTheme="minorHAnsi" w:hAnsiTheme="minorHAnsi" w:cstheme="minorHAnsi"/>
+                      <w:b/>
+                      <w:sz w:val="20"/>
+                      <w:szCs w:val="20"/>
+                    </w:rPr>
+                  </w:pPr>
+                  <w:r>
+                    <w:rPr>
+                      <w:rFonts w:asciiTheme="minorHAnsi" w:hAnsiTheme="minorHAnsi" w:cstheme="minorHAnsi"/>
+                      <w:b/>
+                      <w:sz w:val="20"/>
+                      <w:szCs w:val="20"/>
+                    </w:rPr>
+                    <w:t>Repeat:</w:t>
                   </w:r>
                 </w:p>
               </w:tc>
@@ -990,7 +1046,7 @@
                     <w:spacing w:before="120" w:after="120"/>
                     <w:rPr>
                       <w:rStyle w:val="Strong"/>
-                      <w:rFonts w:ascii="Inter" w:eastAsia="Inter" w:hAnsi="Inter" w:cs="Inter"/>
+                      <w:rFonts w:asciiTheme="minorHAnsi" w:eastAsia="Inter" w:hAnsiTheme="minorHAnsi" w:cstheme="minorHAnsi"/>
                       <w:b w:val="0"/>
                       <w:bCs w:val="0"/>
                       <w:color w:val="000000"/>
@@ -998,34 +1054,24 @@
                       <w:szCs w:val="20"/>
                     </w:rPr>
                   </w:pPr>
+                  <w:proofErr w:type="gramStart"/>
                   <w:r>
                     <w:rPr>
                       <w:rStyle w:val="Strong"/>
-                      <w:rFonts w:ascii="Inter" w:eastAsia="Inter" w:hAnsi="Inter" w:cs="Inter"/>
+                      <w:rFonts w:asciiTheme="minorHAnsi" w:eastAsia="Inter" w:hAnsiTheme="minorHAnsi" w:cstheme="minorHAnsi"/>
                       <w:b w:val="0"/>
                       <w:bCs w:val="0"/>
                       <w:color w:val="000000"/>
                       <w:sz w:val="20"/>
                       <w:szCs w:val="20"/>
                     </w:rPr>
-                    <w:t xml:space="preserve">{{ </w:t>
-                  </w:r>
+                    <w:t>{{ repeat</w:t>
+                  </w:r>
+                  <w:proofErr w:type="gramEnd"/>
                   <w:r>
                     <w:rPr>
                       <w:rStyle w:val="Strong"/>
-                      <w:rFonts w:ascii="Inter" w:eastAsia="Inter" w:hAnsi="Inter" w:cs="Inter"/>
-                      <w:b w:val="0"/>
-                      <w:bCs w:val="0"/>
-                      <w:color w:val="000000"/>
-                      <w:sz w:val="20"/>
-                      <w:szCs w:val="20"/>
-                    </w:rPr>
-                    <w:t>repeat</w:t>
-                  </w:r>
-                  <w:r>
-                    <w:rPr>
-                      <w:rStyle w:val="Strong"/>
-                      <w:rFonts w:ascii="Inter" w:eastAsia="Inter" w:hAnsi="Inter" w:cs="Inter"/>
+                      <w:rFonts w:asciiTheme="minorHAnsi" w:eastAsia="Inter" w:hAnsiTheme="minorHAnsi" w:cstheme="minorHAnsi"/>
                       <w:b w:val="0"/>
                       <w:bCs w:val="0"/>
                       <w:color w:val="000000"/>
@@ -1049,15 +1095,15 @@
                   <w:pPr>
                     <w:spacing w:before="120" w:after="120"/>
                     <w:rPr>
-                      <w:rFonts w:ascii="Inter" w:hAnsi="Inter"/>
-                      <w:b/>
-                      <w:sz w:val="20"/>
-                      <w:szCs w:val="20"/>
-                    </w:rPr>
-                  </w:pPr>
-                  <w:r>
-                    <w:rPr>
-                      <w:rFonts w:ascii="Inter" w:hAnsi="Inter"/>
+                      <w:rFonts w:asciiTheme="minorHAnsi" w:hAnsiTheme="minorHAnsi" w:cstheme="minorHAnsi"/>
+                      <w:b/>
+                      <w:sz w:val="20"/>
+                      <w:szCs w:val="20"/>
+                    </w:rPr>
+                  </w:pPr>
+                  <w:r>
+                    <w:rPr>
+                      <w:rFonts w:asciiTheme="minorHAnsi" w:hAnsiTheme="minorHAnsi" w:cstheme="minorHAnsi"/>
                       <w:b/>
                       <w:sz w:val="20"/>
                       <w:szCs w:val="20"/>
@@ -1078,21 +1124,36 @@
                     </w:tabs>
                     <w:spacing w:before="120" w:after="120"/>
                     <w:rPr>
+                      <w:rFonts w:asciiTheme="minorHAnsi" w:hAnsiTheme="minorHAnsi" w:cstheme="minorHAnsi"/>
                       <w:b/>
                       <w:bCs/>
                     </w:rPr>
                   </w:pPr>
+                  <w:proofErr w:type="gramStart"/>
                   <w:r>
                     <w:rPr>
                       <w:rStyle w:val="Strong"/>
-                      <w:rFonts w:ascii="Inter" w:eastAsia="Inter" w:hAnsi="Inter" w:cs="Inter"/>
+                      <w:rFonts w:asciiTheme="minorHAnsi" w:eastAsia="Inter" w:hAnsiTheme="minorHAnsi" w:cstheme="minorHAnsi"/>
                       <w:b w:val="0"/>
                       <w:bCs w:val="0"/>
                       <w:color w:val="000000"/>
                       <w:sz w:val="20"/>
                       <w:szCs w:val="20"/>
                     </w:rPr>
-                    <w:t>{{ color }}</w:t>
+                    <w:t>{{ color</w:t>
+                  </w:r>
+                  <w:proofErr w:type="gramEnd"/>
+                  <w:r>
+                    <w:rPr>
+                      <w:rStyle w:val="Strong"/>
+                      <w:rFonts w:asciiTheme="minorHAnsi" w:eastAsia="Inter" w:hAnsiTheme="minorHAnsi" w:cstheme="minorHAnsi"/>
+                      <w:b w:val="0"/>
+                      <w:bCs w:val="0"/>
+                      <w:color w:val="000000"/>
+                      <w:sz w:val="20"/>
+                      <w:szCs w:val="20"/>
+                    </w:rPr>
+                    <w:t xml:space="preserve"> }}</w:t>
                   </w:r>
                 </w:p>
               </w:tc>
@@ -1109,15 +1170,15 @@
                   <w:pPr>
                     <w:spacing w:before="120" w:after="120"/>
                     <w:rPr>
-                      <w:rFonts w:ascii="Inter" w:hAnsi="Inter"/>
-                      <w:b/>
-                      <w:sz w:val="20"/>
-                      <w:szCs w:val="20"/>
-                    </w:rPr>
-                  </w:pPr>
-                  <w:r>
-                    <w:rPr>
-                      <w:rFonts w:ascii="Inter" w:hAnsi="Inter"/>
+                      <w:rFonts w:asciiTheme="minorHAnsi" w:hAnsiTheme="minorHAnsi" w:cstheme="minorHAnsi"/>
+                      <w:b/>
+                      <w:sz w:val="20"/>
+                      <w:szCs w:val="20"/>
+                    </w:rPr>
+                  </w:pPr>
+                  <w:r>
+                    <w:rPr>
+                      <w:rFonts w:asciiTheme="minorHAnsi" w:hAnsiTheme="minorHAnsi" w:cstheme="minorHAnsi"/>
                       <w:b/>
                       <w:sz w:val="20"/>
                       <w:szCs w:val="20"/>
@@ -1138,21 +1199,36 @@
                     </w:tabs>
                     <w:spacing w:before="120" w:after="120"/>
                     <w:rPr>
+                      <w:rFonts w:asciiTheme="minorHAnsi" w:hAnsiTheme="minorHAnsi" w:cstheme="minorHAnsi"/>
                       <w:b/>
                       <w:bCs/>
                     </w:rPr>
                   </w:pPr>
+                  <w:proofErr w:type="gramStart"/>
                   <w:r>
                     <w:rPr>
                       <w:rStyle w:val="Strong"/>
-                      <w:rFonts w:ascii="Inter" w:eastAsia="Inter" w:hAnsi="Inter" w:cs="Inter"/>
+                      <w:rFonts w:asciiTheme="minorHAnsi" w:eastAsia="Inter" w:hAnsiTheme="minorHAnsi" w:cstheme="minorHAnsi"/>
                       <w:b w:val="0"/>
                       <w:bCs w:val="0"/>
                       <w:color w:val="000000"/>
                       <w:sz w:val="20"/>
                       <w:szCs w:val="20"/>
                     </w:rPr>
-                    <w:t>{{ origin }}</w:t>
+                    <w:t>{{ origin</w:t>
+                  </w:r>
+                  <w:proofErr w:type="gramEnd"/>
+                  <w:r>
+                    <w:rPr>
+                      <w:rStyle w:val="Strong"/>
+                      <w:rFonts w:asciiTheme="minorHAnsi" w:eastAsia="Inter" w:hAnsiTheme="minorHAnsi" w:cstheme="minorHAnsi"/>
+                      <w:b w:val="0"/>
+                      <w:bCs w:val="0"/>
+                      <w:color w:val="000000"/>
+                      <w:sz w:val="20"/>
+                      <w:szCs w:val="20"/>
+                    </w:rPr>
+                    <w:t xml:space="preserve"> }}</w:t>
                   </w:r>
                 </w:p>
               </w:tc>
@@ -1163,7 +1239,7 @@
               <w:pStyle w:val="BodyText"/>
               <w:spacing w:beforeLines="40" w:before="96" w:afterLines="40" w:after="96"/>
               <w:rPr>
-                <w:rFonts w:ascii="Inter" w:hAnsi="Inter"/>
+                <w:rFonts w:asciiTheme="minorHAnsi" w:hAnsiTheme="minorHAnsi" w:cstheme="minorHAnsi"/>
                 <w:b/>
               </w:rPr>
             </w:pPr>
@@ -1207,7 +1283,7 @@
                   <w:pPr>
                     <w:spacing w:before="120" w:after="40"/>
                     <w:rPr>
-                      <w:rFonts w:ascii="Inter" w:hAnsi="Inter"/>
+                      <w:rFonts w:asciiTheme="minorHAnsi" w:hAnsiTheme="minorHAnsi" w:cstheme="minorHAnsi"/>
                       <w:b/>
                       <w:sz w:val="28"/>
                       <w:szCs w:val="28"/>
@@ -1215,7 +1291,7 @@
                   </w:pPr>
                   <w:r>
                     <w:rPr>
-                      <w:rFonts w:ascii="Inter" w:hAnsi="Inter"/>
+                      <w:rFonts w:asciiTheme="minorHAnsi" w:hAnsiTheme="minorHAnsi" w:cstheme="minorHAnsi"/>
                       <w:b/>
                       <w:sz w:val="28"/>
                       <w:szCs w:val="28"/>
@@ -1240,7 +1316,7 @@
                   <w:pPr>
                     <w:spacing w:before="120" w:after="120"/>
                     <w:rPr>
-                      <w:rFonts w:ascii="Inter" w:hAnsi="Inter"/>
+                      <w:rFonts w:asciiTheme="minorHAnsi" w:hAnsiTheme="minorHAnsi" w:cstheme="minorHAnsi"/>
                       <w:b/>
                       <w:bCs/>
                       <w:sz w:val="20"/>
@@ -1249,7 +1325,7 @@
                   </w:pPr>
                   <w:r>
                     <w:rPr>
-                      <w:rFonts w:ascii="Inter" w:hAnsi="Inter"/>
+                      <w:rFonts w:asciiTheme="minorHAnsi" w:hAnsiTheme="minorHAnsi" w:cstheme="minorHAnsi"/>
                       <w:b/>
                       <w:bCs/>
                       <w:sz w:val="20"/>
@@ -1273,15 +1349,29 @@
                       <w:tab w:val="left" w:pos="4767"/>
                     </w:tabs>
                     <w:spacing w:before="120" w:after="120"/>
-                  </w:pPr>
-                  <w:r>
-                    <w:rPr>
-                      <w:rFonts w:ascii="Inter" w:eastAsia="Inter" w:hAnsi="Inter" w:cs="Inter"/>
-                      <w:color w:val="000000"/>
-                      <w:sz w:val="20"/>
-                      <w:szCs w:val="20"/>
-                    </w:rPr>
-                    <w:t>{{ application }}</w:t>
+                    <w:rPr>
+                      <w:rFonts w:asciiTheme="minorHAnsi" w:hAnsiTheme="minorHAnsi" w:cstheme="minorHAnsi"/>
+                    </w:rPr>
+                  </w:pPr>
+                  <w:proofErr w:type="gramStart"/>
+                  <w:r>
+                    <w:rPr>
+                      <w:rFonts w:asciiTheme="minorHAnsi" w:eastAsia="Inter" w:hAnsiTheme="minorHAnsi" w:cstheme="minorHAnsi"/>
+                      <w:color w:val="000000"/>
+                      <w:sz w:val="20"/>
+                      <w:szCs w:val="20"/>
+                    </w:rPr>
+                    <w:t>{{ application</w:t>
+                  </w:r>
+                  <w:proofErr w:type="gramEnd"/>
+                  <w:r>
+                    <w:rPr>
+                      <w:rFonts w:asciiTheme="minorHAnsi" w:eastAsia="Inter" w:hAnsiTheme="minorHAnsi" w:cstheme="minorHAnsi"/>
+                      <w:color w:val="000000"/>
+                      <w:sz w:val="20"/>
+                      <w:szCs w:val="20"/>
+                    </w:rPr>
+                    <w:t xml:space="preserve"> }}</w:t>
                   </w:r>
                 </w:p>
               </w:tc>
@@ -1298,7 +1388,7 @@
                   <w:pPr>
                     <w:spacing w:before="120" w:after="120"/>
                     <w:rPr>
-                      <w:rFonts w:ascii="Inter" w:hAnsi="Inter"/>
+                      <w:rFonts w:asciiTheme="minorHAnsi" w:hAnsiTheme="minorHAnsi" w:cstheme="minorHAnsi"/>
                       <w:b/>
                       <w:bCs/>
                       <w:sz w:val="20"/>
@@ -1307,7 +1397,7 @@
                   </w:pPr>
                   <w:r>
                     <w:rPr>
-                      <w:rFonts w:ascii="Inter" w:hAnsi="Inter"/>
+                      <w:rFonts w:asciiTheme="minorHAnsi" w:hAnsiTheme="minorHAnsi" w:cstheme="minorHAnsi"/>
                       <w:b/>
                       <w:bCs/>
                       <w:sz w:val="20"/>
@@ -1328,15 +1418,29 @@
                       <w:tab w:val="left" w:pos="4767"/>
                     </w:tabs>
                     <w:spacing w:before="120" w:after="120"/>
-                  </w:pPr>
-                  <w:r>
-                    <w:rPr>
-                      <w:rFonts w:ascii="Inter" w:eastAsia="Inter" w:hAnsi="Inter" w:cs="Inter"/>
-                      <w:color w:val="000000"/>
-                      <w:sz w:val="20"/>
-                      <w:szCs w:val="20"/>
-                    </w:rPr>
-                    <w:t>{{ environment }}</w:t>
+                    <w:rPr>
+                      <w:rFonts w:asciiTheme="minorHAnsi" w:hAnsiTheme="minorHAnsi" w:cstheme="minorHAnsi"/>
+                    </w:rPr>
+                  </w:pPr>
+                  <w:proofErr w:type="gramStart"/>
+                  <w:r>
+                    <w:rPr>
+                      <w:rFonts w:asciiTheme="minorHAnsi" w:eastAsia="Inter" w:hAnsiTheme="minorHAnsi" w:cstheme="minorHAnsi"/>
+                      <w:color w:val="000000"/>
+                      <w:sz w:val="20"/>
+                      <w:szCs w:val="20"/>
+                    </w:rPr>
+                    <w:t>{{ environment</w:t>
+                  </w:r>
+                  <w:proofErr w:type="gramEnd"/>
+                  <w:r>
+                    <w:rPr>
+                      <w:rFonts w:asciiTheme="minorHAnsi" w:eastAsia="Inter" w:hAnsiTheme="minorHAnsi" w:cstheme="minorHAnsi"/>
+                      <w:color w:val="000000"/>
+                      <w:sz w:val="20"/>
+                      <w:szCs w:val="20"/>
+                    </w:rPr>
+                    <w:t xml:space="preserve"> }}</w:t>
                   </w:r>
                 </w:p>
               </w:tc>
@@ -1353,7 +1457,7 @@
                   <w:pPr>
                     <w:spacing w:before="120" w:after="120"/>
                     <w:rPr>
-                      <w:rFonts w:ascii="Inter" w:hAnsi="Inter"/>
+                      <w:rFonts w:asciiTheme="minorHAnsi" w:hAnsiTheme="minorHAnsi" w:cstheme="minorHAnsi"/>
                       <w:b/>
                       <w:bCs/>
                       <w:sz w:val="20"/>
@@ -1362,7 +1466,7 @@
                   </w:pPr>
                   <w:r>
                     <w:rPr>
-                      <w:rFonts w:ascii="Inter" w:hAnsi="Inter"/>
+                      <w:rFonts w:asciiTheme="minorHAnsi" w:hAnsiTheme="minorHAnsi" w:cstheme="minorHAnsi"/>
                       <w:b/>
                       <w:bCs/>
                       <w:sz w:val="20"/>
@@ -1384,21 +1488,32 @@
                     </w:tabs>
                     <w:spacing w:before="120" w:after="120"/>
                     <w:rPr>
-                      <w:rFonts w:ascii="Inter" w:eastAsia="Inter" w:hAnsi="Inter" w:cs="Inter"/>
-                      <w:b/>
-                      <w:color w:val="000000"/>
-                      <w:sz w:val="20"/>
-                      <w:szCs w:val="20"/>
-                    </w:rPr>
-                  </w:pPr>
-                  <w:r>
-                    <w:rPr>
-                      <w:rFonts w:ascii="Inter" w:eastAsia="Inter" w:hAnsi="Inter" w:cs="Inter"/>
-                      <w:color w:val="000000"/>
-                      <w:sz w:val="20"/>
-                      <w:szCs w:val="20"/>
-                    </w:rPr>
-                    <w:t>{{ project }}</w:t>
+                      <w:rFonts w:asciiTheme="minorHAnsi" w:eastAsia="Inter" w:hAnsiTheme="minorHAnsi" w:cstheme="minorHAnsi"/>
+                      <w:b/>
+                      <w:color w:val="000000"/>
+                      <w:sz w:val="20"/>
+                      <w:szCs w:val="20"/>
+                    </w:rPr>
+                  </w:pPr>
+                  <w:proofErr w:type="gramStart"/>
+                  <w:r>
+                    <w:rPr>
+                      <w:rFonts w:asciiTheme="minorHAnsi" w:eastAsia="Inter" w:hAnsiTheme="minorHAnsi" w:cstheme="minorHAnsi"/>
+                      <w:color w:val="000000"/>
+                      <w:sz w:val="20"/>
+                      <w:szCs w:val="20"/>
+                    </w:rPr>
+                    <w:t>{{ project</w:t>
+                  </w:r>
+                  <w:proofErr w:type="gramEnd"/>
+                  <w:r>
+                    <w:rPr>
+                      <w:rFonts w:asciiTheme="minorHAnsi" w:eastAsia="Inter" w:hAnsiTheme="minorHAnsi" w:cstheme="minorHAnsi"/>
+                      <w:color w:val="000000"/>
+                      <w:sz w:val="20"/>
+                      <w:szCs w:val="20"/>
+                    </w:rPr>
+                    <w:t xml:space="preserve"> }}</w:t>
                   </w:r>
                 </w:p>
               </w:tc>
@@ -1419,7 +1534,7 @@
                   <w:pPr>
                     <w:spacing w:before="120" w:after="40"/>
                     <w:rPr>
-                      <w:rFonts w:ascii="Inter" w:hAnsi="Inter"/>
+                      <w:rFonts w:asciiTheme="minorHAnsi" w:hAnsiTheme="minorHAnsi" w:cstheme="minorHAnsi"/>
                       <w:b/>
                       <w:sz w:val="28"/>
                       <w:szCs w:val="28"/>
@@ -1427,7 +1542,7 @@
                   </w:pPr>
                   <w:r>
                     <w:rPr>
-                      <w:rFonts w:ascii="Inter" w:hAnsi="Inter"/>
+                      <w:rFonts w:asciiTheme="minorHAnsi" w:hAnsiTheme="minorHAnsi" w:cstheme="minorHAnsi"/>
                       <w:b/>
                       <w:sz w:val="28"/>
                       <w:szCs w:val="28"/>
@@ -1452,7 +1567,7 @@
                   <w:pPr>
                     <w:spacing w:before="120" w:after="120"/>
                     <w:rPr>
-                      <w:rFonts w:ascii="Inter" w:hAnsi="Inter"/>
+                      <w:rFonts w:asciiTheme="minorHAnsi" w:hAnsiTheme="minorHAnsi" w:cstheme="minorHAnsi"/>
                       <w:b/>
                       <w:bCs/>
                       <w:sz w:val="20"/>
@@ -1461,7 +1576,7 @@
                   </w:pPr>
                   <w:r>
                     <w:rPr>
-                      <w:rFonts w:ascii="Inter" w:hAnsi="Inter"/>
+                      <w:rFonts w:asciiTheme="minorHAnsi" w:hAnsiTheme="minorHAnsi" w:cstheme="minorHAnsi"/>
                       <w:b/>
                       <w:bCs/>
                       <w:sz w:val="20"/>
@@ -1486,16 +1601,25 @@
                     </w:tabs>
                     <w:spacing w:before="120" w:after="120" w:line="288" w:lineRule="auto"/>
                     <w:rPr>
-                      <w:rFonts w:ascii="Inter" w:eastAsia="Inter" w:hAnsi="Inter" w:cs="Inter"/>
-                      <w:color w:val="000000"/>
-                    </w:rPr>
-                  </w:pPr>
-                  <w:r>
-                    <w:rPr>
-                      <w:rFonts w:ascii="Inter" w:eastAsia="Inter" w:hAnsi="Inter" w:cs="Inter"/>
-                      <w:color w:val="000000"/>
-                    </w:rPr>
-                    <w:t>{{ warranty }}</w:t>
+                      <w:rFonts w:asciiTheme="minorHAnsi" w:eastAsia="Inter" w:hAnsiTheme="minorHAnsi" w:cstheme="minorHAnsi"/>
+                      <w:color w:val="000000"/>
+                    </w:rPr>
+                  </w:pPr>
+                  <w:proofErr w:type="gramStart"/>
+                  <w:r>
+                    <w:rPr>
+                      <w:rFonts w:asciiTheme="minorHAnsi" w:eastAsia="Inter" w:hAnsiTheme="minorHAnsi" w:cstheme="minorHAnsi"/>
+                      <w:color w:val="000000"/>
+                    </w:rPr>
+                    <w:t>{{ warranty</w:t>
+                  </w:r>
+                  <w:proofErr w:type="gramEnd"/>
+                  <w:r>
+                    <w:rPr>
+                      <w:rFonts w:asciiTheme="minorHAnsi" w:eastAsia="Inter" w:hAnsiTheme="minorHAnsi" w:cstheme="minorHAnsi"/>
+                      <w:color w:val="000000"/>
+                    </w:rPr>
+                    <w:t xml:space="preserve"> }}</w:t>
                   </w:r>
                 </w:p>
               </w:tc>
@@ -1513,7 +1637,7 @@
                     <w:spacing w:before="120" w:after="120"/>
                     <w:rPr>
                       <w:rStyle w:val="Strong"/>
-                      <w:rFonts w:ascii="Inter" w:hAnsi="Inter"/>
+                      <w:rFonts w:asciiTheme="minorHAnsi" w:hAnsiTheme="minorHAnsi" w:cstheme="minorHAnsi"/>
                       <w:b w:val="0"/>
                       <w:bCs w:val="0"/>
                       <w:sz w:val="20"/>
@@ -1522,7 +1646,7 @@
                   </w:pPr>
                   <w:r>
                     <w:rPr>
-                      <w:rFonts w:ascii="Inter" w:hAnsi="Inter"/>
+                      <w:rFonts w:asciiTheme="minorHAnsi" w:hAnsiTheme="minorHAnsi" w:cstheme="minorHAnsi"/>
                       <w:b/>
                       <w:bCs/>
                       <w:sz w:val="20"/>
@@ -1545,15 +1669,16 @@
                     <w:spacing w:before="120" w:after="120" w:line="288" w:lineRule="auto"/>
                     <w:rPr>
                       <w:rStyle w:val="Strong"/>
-                      <w:rFonts w:ascii="Inter" w:eastAsia="Inter" w:hAnsi="Inter" w:cs="Inter"/>
+                      <w:rFonts w:asciiTheme="minorHAnsi" w:eastAsia="Inter" w:hAnsiTheme="minorHAnsi" w:cstheme="minorHAnsi"/>
                       <w:b w:val="0"/>
                       <w:bCs w:val="0"/>
                       <w:color w:val="000000"/>
                     </w:rPr>
                   </w:pPr>
-                  <w:r>
-                    <w:rPr>
-                      <w:rFonts w:ascii="Inter" w:eastAsia="Inter" w:hAnsi="Inter" w:cs="Inter"/>
+                  <w:proofErr w:type="gramStart"/>
+                  <w:r>
+                    <w:rPr>
+                      <w:rFonts w:asciiTheme="minorHAnsi" w:eastAsia="Inter" w:hAnsiTheme="minorHAnsi" w:cstheme="minorHAnsi"/>
                       <w:color w:val="000000"/>
                     </w:rPr>
                     <w:t xml:space="preserve">{{ </w:t>
@@ -1561,15 +1686,23 @@
                   <w:proofErr w:type="spellStart"/>
                   <w:r>
                     <w:rPr>
-                      <w:rFonts w:ascii="Inter" w:eastAsia="Inter" w:hAnsi="Inter" w:cs="Inter"/>
-                      <w:color w:val="000000"/>
-                    </w:rPr>
-                    <w:t>minimum_order_quantity</w:t>
+                      <w:rFonts w:asciiTheme="minorHAnsi" w:eastAsia="Inter" w:hAnsiTheme="minorHAnsi" w:cstheme="minorHAnsi"/>
+                      <w:color w:val="000000"/>
+                    </w:rPr>
+                    <w:t>minimum</w:t>
+                  </w:r>
+                  <w:proofErr w:type="gramEnd"/>
+                  <w:r>
+                    <w:rPr>
+                      <w:rFonts w:asciiTheme="minorHAnsi" w:eastAsia="Inter" w:hAnsiTheme="minorHAnsi" w:cstheme="minorHAnsi"/>
+                      <w:color w:val="000000"/>
+                    </w:rPr>
+                    <w:t>_order_quantity</w:t>
                   </w:r>
                   <w:proofErr w:type="spellEnd"/>
                   <w:r>
                     <w:rPr>
-                      <w:rFonts w:ascii="Inter" w:eastAsia="Inter" w:hAnsi="Inter" w:cs="Inter"/>
+                      <w:rFonts w:asciiTheme="minorHAnsi" w:eastAsia="Inter" w:hAnsiTheme="minorHAnsi" w:cstheme="minorHAnsi"/>
                       <w:color w:val="000000"/>
                     </w:rPr>
                     <w:t xml:space="preserve"> }}</w:t>
@@ -1590,7 +1723,7 @@
                     <w:spacing w:before="120" w:after="120"/>
                     <w:rPr>
                       <w:rStyle w:val="Strong"/>
-                      <w:rFonts w:ascii="Inter" w:hAnsi="Inter"/>
+                      <w:rFonts w:asciiTheme="minorHAnsi" w:hAnsiTheme="minorHAnsi" w:cstheme="minorHAnsi"/>
                       <w:b w:val="0"/>
                       <w:bCs w:val="0"/>
                       <w:sz w:val="20"/>
@@ -1599,7 +1732,7 @@
                   </w:pPr>
                   <w:r>
                     <w:rPr>
-                      <w:rFonts w:ascii="Inter" w:hAnsi="Inter"/>
+                      <w:rFonts w:asciiTheme="minorHAnsi" w:hAnsiTheme="minorHAnsi" w:cstheme="minorHAnsi"/>
                       <w:b/>
                       <w:bCs/>
                       <w:sz w:val="20"/>
@@ -1622,15 +1755,16 @@
                     <w:spacing w:before="120" w:after="120" w:line="288" w:lineRule="auto"/>
                     <w:rPr>
                       <w:rStyle w:val="Strong"/>
-                      <w:rFonts w:ascii="Inter" w:eastAsia="Inter" w:hAnsi="Inter" w:cs="Inter"/>
+                      <w:rFonts w:asciiTheme="minorHAnsi" w:eastAsia="Inter" w:hAnsiTheme="minorHAnsi" w:cstheme="minorHAnsi"/>
                       <w:b w:val="0"/>
                       <w:bCs w:val="0"/>
                       <w:color w:val="000000"/>
                     </w:rPr>
                   </w:pPr>
-                  <w:r>
-                    <w:rPr>
-                      <w:rFonts w:ascii="Inter" w:eastAsia="Inter" w:hAnsi="Inter" w:cs="Inter"/>
+                  <w:proofErr w:type="gramStart"/>
+                  <w:r>
+                    <w:rPr>
+                      <w:rFonts w:asciiTheme="minorHAnsi" w:eastAsia="Inter" w:hAnsiTheme="minorHAnsi" w:cstheme="minorHAnsi"/>
                       <w:color w:val="000000"/>
                     </w:rPr>
                     <w:t xml:space="preserve">{{ </w:t>
@@ -1638,15 +1772,23 @@
                   <w:proofErr w:type="spellStart"/>
                   <w:r>
                     <w:rPr>
-                      <w:rFonts w:ascii="Inter" w:eastAsia="Inter" w:hAnsi="Inter" w:cs="Inter"/>
-                      <w:color w:val="000000"/>
-                    </w:rPr>
-                    <w:t>lead_time</w:t>
+                      <w:rFonts w:asciiTheme="minorHAnsi" w:eastAsia="Inter" w:hAnsiTheme="minorHAnsi" w:cstheme="minorHAnsi"/>
+                      <w:color w:val="000000"/>
+                    </w:rPr>
+                    <w:t>lead</w:t>
+                  </w:r>
+                  <w:proofErr w:type="gramEnd"/>
+                  <w:r>
+                    <w:rPr>
+                      <w:rFonts w:asciiTheme="minorHAnsi" w:eastAsia="Inter" w:hAnsiTheme="minorHAnsi" w:cstheme="minorHAnsi"/>
+                      <w:color w:val="000000"/>
+                    </w:rPr>
+                    <w:t>_time</w:t>
                   </w:r>
                   <w:proofErr w:type="spellEnd"/>
                   <w:r>
                     <w:rPr>
-                      <w:rFonts w:ascii="Inter" w:eastAsia="Inter" w:hAnsi="Inter" w:cs="Inter"/>
+                      <w:rFonts w:asciiTheme="minorHAnsi" w:eastAsia="Inter" w:hAnsiTheme="minorHAnsi" w:cstheme="minorHAnsi"/>
                       <w:b/>
                       <w:color w:val="000000"/>
                     </w:rPr>
@@ -1654,7 +1796,7 @@
                   </w:r>
                   <w:r>
                     <w:rPr>
-                      <w:rFonts w:ascii="Inter" w:eastAsia="Inter" w:hAnsi="Inter" w:cs="Inter"/>
+                      <w:rFonts w:asciiTheme="minorHAnsi" w:eastAsia="Inter" w:hAnsiTheme="minorHAnsi" w:cstheme="minorHAnsi"/>
                       <w:color w:val="000000"/>
                     </w:rPr>
                     <w:t>}}</w:t>
@@ -1674,7 +1816,7 @@
                   <w:pPr>
                     <w:rPr>
                       <w:rStyle w:val="Strong"/>
-                      <w:rFonts w:ascii="Inter" w:hAnsi="Inter"/>
+                      <w:rFonts w:asciiTheme="minorHAnsi" w:hAnsiTheme="minorHAnsi" w:cstheme="minorHAnsi"/>
                       <w:b w:val="0"/>
                       <w:bCs w:val="0"/>
                       <w:sz w:val="20"/>
@@ -1683,7 +1825,7 @@
                   </w:pPr>
                   <w:r>
                     <w:rPr>
-                      <w:rFonts w:ascii="Inter" w:hAnsi="Inter"/>
+                      <w:rFonts w:asciiTheme="minorHAnsi" w:hAnsiTheme="minorHAnsi" w:cstheme="minorHAnsi"/>
                       <w:b/>
                       <w:bCs/>
                       <w:sz w:val="20"/>
@@ -1706,15 +1848,16 @@
                     <w:spacing w:line="288" w:lineRule="auto"/>
                     <w:rPr>
                       <w:rStyle w:val="Strong"/>
-                      <w:rFonts w:ascii="Inter" w:eastAsia="Inter" w:hAnsi="Inter" w:cs="Inter"/>
+                      <w:rFonts w:asciiTheme="minorHAnsi" w:eastAsia="Inter" w:hAnsiTheme="minorHAnsi" w:cstheme="minorHAnsi"/>
                       <w:b w:val="0"/>
                       <w:bCs w:val="0"/>
                       <w:color w:val="000000"/>
                     </w:rPr>
                   </w:pPr>
-                  <w:r>
-                    <w:rPr>
-                      <w:rFonts w:ascii="Inter" w:eastAsia="Inter" w:hAnsi="Inter" w:cs="Inter"/>
+                  <w:proofErr w:type="gramStart"/>
+                  <w:r>
+                    <w:rPr>
+                      <w:rFonts w:asciiTheme="minorHAnsi" w:eastAsia="Inter" w:hAnsiTheme="minorHAnsi" w:cstheme="minorHAnsi"/>
                       <w:color w:val="000000"/>
                     </w:rPr>
                     <w:t xml:space="preserve">{{ </w:t>
@@ -1722,15 +1865,23 @@
                   <w:proofErr w:type="spellStart"/>
                   <w:r>
                     <w:rPr>
-                      <w:rFonts w:ascii="Inter" w:eastAsia="Inter" w:hAnsi="Inter" w:cs="Inter"/>
-                      <w:color w:val="000000"/>
-                    </w:rPr>
-                    <w:t>price_tier</w:t>
+                      <w:rFonts w:asciiTheme="minorHAnsi" w:eastAsia="Inter" w:hAnsiTheme="minorHAnsi" w:cstheme="minorHAnsi"/>
+                      <w:color w:val="000000"/>
+                    </w:rPr>
+                    <w:t>price</w:t>
+                  </w:r>
+                  <w:proofErr w:type="gramEnd"/>
+                  <w:r>
+                    <w:rPr>
+                      <w:rFonts w:asciiTheme="minorHAnsi" w:eastAsia="Inter" w:hAnsiTheme="minorHAnsi" w:cstheme="minorHAnsi"/>
+                      <w:color w:val="000000"/>
+                    </w:rPr>
+                    <w:t>_tier</w:t>
                   </w:r>
                   <w:proofErr w:type="spellEnd"/>
                   <w:r>
                     <w:rPr>
-                      <w:rFonts w:ascii="Inter" w:eastAsia="Inter" w:hAnsi="Inter" w:cs="Inter"/>
+                      <w:rFonts w:asciiTheme="minorHAnsi" w:eastAsia="Inter" w:hAnsiTheme="minorHAnsi" w:cstheme="minorHAnsi"/>
                       <w:color w:val="000000"/>
                     </w:rPr>
                     <w:t xml:space="preserve"> }}</w:t>
@@ -1744,7 +1895,7 @@
               <w:pStyle w:val="BodyText"/>
               <w:spacing w:beforeLines="40" w:before="96" w:afterLines="40" w:after="96"/>
               <w:rPr>
-                <w:rFonts w:ascii="Inter" w:hAnsi="Inter"/>
+                <w:rFonts w:asciiTheme="minorHAnsi" w:hAnsiTheme="minorHAnsi" w:cstheme="minorHAnsi"/>
                 <w:b/>
               </w:rPr>
             </w:pPr>
@@ -1753,7 +1904,15 @@
       </w:tr>
     </w:tbl>
     <w:p>
+      <w:pPr>
+        <w:rPr>
+          <w:rFonts w:asciiTheme="minorHAnsi" w:hAnsiTheme="minorHAnsi" w:cstheme="minorHAnsi"/>
+        </w:rPr>
+      </w:pPr>
       <w:r>
+        <w:rPr>
+          <w:rFonts w:asciiTheme="minorHAnsi" w:hAnsiTheme="minorHAnsi" w:cstheme="minorHAnsi"/>
+        </w:rPr>
         <w:br w:type="page"/>
       </w:r>
     </w:p>
@@ -1791,7 +1950,7 @@
             <w:pPr>
               <w:spacing w:before="120" w:after="40"/>
               <w:rPr>
-                <w:rFonts w:ascii="Inter" w:hAnsi="Inter"/>
+                <w:rFonts w:asciiTheme="minorHAnsi" w:hAnsiTheme="minorHAnsi" w:cstheme="minorHAnsi"/>
                 <w:b/>
                 <w:sz w:val="28"/>
                 <w:szCs w:val="28"/>
@@ -1799,7 +1958,7 @@
             </w:pPr>
             <w:r>
               <w:rPr>
-                <w:rFonts w:ascii="Inter" w:hAnsi="Inter"/>
+                <w:rFonts w:asciiTheme="minorHAnsi" w:hAnsiTheme="minorHAnsi" w:cstheme="minorHAnsi"/>
                 <w:b/>
                 <w:sz w:val="28"/>
                 <w:szCs w:val="28"/>
@@ -1849,13 +2008,13 @@
                     <w:pStyle w:val="BodyText"/>
                     <w:spacing w:before="120" w:after="120"/>
                     <w:rPr>
-                      <w:rFonts w:ascii="Inter" w:hAnsi="Inter"/>
-                      <w:b/>
-                    </w:rPr>
-                  </w:pPr>
-                  <w:r>
-                    <w:rPr>
-                      <w:rFonts w:ascii="Inter" w:hAnsi="Inter"/>
+                      <w:rFonts w:asciiTheme="minorHAnsi" w:hAnsiTheme="minorHAnsi" w:cstheme="minorHAnsi"/>
+                      <w:b/>
+                    </w:rPr>
+                  </w:pPr>
+                  <w:r>
+                    <w:rPr>
+                      <w:rFonts w:asciiTheme="minorHAnsi" w:hAnsiTheme="minorHAnsi" w:cstheme="minorHAnsi"/>
                       <w:b/>
                     </w:rPr>
                     <w:t>Durability:</w:t>
@@ -1874,21 +2033,32 @@
                     </w:tabs>
                     <w:spacing w:before="120" w:after="120"/>
                     <w:rPr>
-                      <w:rFonts w:ascii="Inter" w:eastAsia="Inter" w:hAnsi="Inter" w:cs="Inter"/>
-                      <w:b/>
-                      <w:color w:val="000000"/>
-                      <w:sz w:val="20"/>
-                      <w:szCs w:val="20"/>
-                    </w:rPr>
-                  </w:pPr>
-                  <w:r>
-                    <w:rPr>
-                      <w:rFonts w:ascii="Inter" w:eastAsia="Inter" w:hAnsi="Inter" w:cs="Inter"/>
-                      <w:color w:val="000000"/>
-                      <w:sz w:val="20"/>
-                      <w:szCs w:val="20"/>
-                    </w:rPr>
-                    <w:t>{{ durability }}</w:t>
+                      <w:rFonts w:asciiTheme="minorHAnsi" w:eastAsia="Inter" w:hAnsiTheme="minorHAnsi" w:cstheme="minorHAnsi"/>
+                      <w:b/>
+                      <w:color w:val="000000"/>
+                      <w:sz w:val="20"/>
+                      <w:szCs w:val="20"/>
+                    </w:rPr>
+                  </w:pPr>
+                  <w:proofErr w:type="gramStart"/>
+                  <w:r>
+                    <w:rPr>
+                      <w:rFonts w:asciiTheme="minorHAnsi" w:eastAsia="Inter" w:hAnsiTheme="minorHAnsi" w:cstheme="minorHAnsi"/>
+                      <w:color w:val="000000"/>
+                      <w:sz w:val="20"/>
+                      <w:szCs w:val="20"/>
+                    </w:rPr>
+                    <w:t>{{ durability</w:t>
+                  </w:r>
+                  <w:proofErr w:type="gramEnd"/>
+                  <w:r>
+                    <w:rPr>
+                      <w:rFonts w:asciiTheme="minorHAnsi" w:eastAsia="Inter" w:hAnsiTheme="minorHAnsi" w:cstheme="minorHAnsi"/>
+                      <w:color w:val="000000"/>
+                      <w:sz w:val="20"/>
+                      <w:szCs w:val="20"/>
+                    </w:rPr>
+                    <w:t xml:space="preserve"> }}</w:t>
                   </w:r>
                 </w:p>
               </w:tc>
@@ -1906,13 +2076,13 @@
                     <w:pStyle w:val="BodyText"/>
                     <w:spacing w:before="120" w:after="120"/>
                     <w:rPr>
-                      <w:rFonts w:ascii="Inter" w:hAnsi="Inter"/>
-                      <w:b/>
-                    </w:rPr>
-                  </w:pPr>
-                  <w:r>
-                    <w:rPr>
-                      <w:rFonts w:ascii="Inter" w:hAnsi="Inter"/>
+                      <w:rFonts w:asciiTheme="minorHAnsi" w:hAnsiTheme="minorHAnsi" w:cstheme="minorHAnsi"/>
+                      <w:b/>
+                    </w:rPr>
+                  </w:pPr>
+                  <w:r>
+                    <w:rPr>
+                      <w:rFonts w:asciiTheme="minorHAnsi" w:hAnsiTheme="minorHAnsi" w:cstheme="minorHAnsi"/>
                       <w:b/>
                     </w:rPr>
                     <w:t>Pilling:</w:t>
@@ -1931,16 +2101,25 @@
                     </w:tabs>
                     <w:spacing w:before="120" w:after="120" w:line="288" w:lineRule="auto"/>
                     <w:rPr>
-                      <w:rFonts w:ascii="Inter;sans-serif" w:eastAsia="Inter" w:hAnsi="Inter;sans-serif" w:cs="Inter"/>
-                      <w:color w:val="000000"/>
-                    </w:rPr>
-                  </w:pPr>
-                  <w:r>
-                    <w:rPr>
-                      <w:rFonts w:ascii="Inter;sans-serif" w:eastAsia="Inter" w:hAnsi="Inter;sans-serif" w:cs="Inter"/>
-                      <w:color w:val="000000"/>
-                    </w:rPr>
-                    <w:t>{{ piling }}</w:t>
+                      <w:rFonts w:asciiTheme="minorHAnsi" w:eastAsia="Inter" w:hAnsiTheme="minorHAnsi" w:cstheme="minorHAnsi"/>
+                      <w:color w:val="000000"/>
+                    </w:rPr>
+                  </w:pPr>
+                  <w:proofErr w:type="gramStart"/>
+                  <w:r>
+                    <w:rPr>
+                      <w:rFonts w:asciiTheme="minorHAnsi" w:eastAsia="Inter" w:hAnsiTheme="minorHAnsi" w:cstheme="minorHAnsi"/>
+                      <w:color w:val="000000"/>
+                    </w:rPr>
+                    <w:t>{{ piling</w:t>
+                  </w:r>
+                  <w:proofErr w:type="gramEnd"/>
+                  <w:r>
+                    <w:rPr>
+                      <w:rFonts w:asciiTheme="minorHAnsi" w:eastAsia="Inter" w:hAnsiTheme="minorHAnsi" w:cstheme="minorHAnsi"/>
+                      <w:color w:val="000000"/>
+                    </w:rPr>
+                    <w:t xml:space="preserve"> }}</w:t>
                   </w:r>
                 </w:p>
               </w:tc>
@@ -1958,13 +2137,13 @@
                     <w:pStyle w:val="BodyText"/>
                     <w:spacing w:before="120" w:after="120"/>
                     <w:rPr>
-                      <w:rFonts w:ascii="Inter" w:hAnsi="Inter"/>
-                      <w:b/>
-                    </w:rPr>
-                  </w:pPr>
-                  <w:r>
-                    <w:rPr>
-                      <w:rFonts w:ascii="Inter" w:hAnsi="Inter"/>
+                      <w:rFonts w:asciiTheme="minorHAnsi" w:hAnsiTheme="minorHAnsi" w:cstheme="minorHAnsi"/>
+                      <w:b/>
+                    </w:rPr>
+                  </w:pPr>
+                  <w:r>
+                    <w:rPr>
+                      <w:rFonts w:asciiTheme="minorHAnsi" w:hAnsiTheme="minorHAnsi" w:cstheme="minorHAnsi"/>
                       <w:b/>
                     </w:rPr>
                     <w:t>Color Resistance:</w:t>
@@ -1983,15 +2162,16 @@
                     </w:tabs>
                     <w:spacing w:before="120" w:after="120"/>
                     <w:rPr>
-                      <w:rFonts w:ascii="Inter" w:eastAsia="Inter" w:hAnsi="Inter" w:cs="Inter"/>
-                      <w:color w:val="000000"/>
-                      <w:sz w:val="20"/>
-                      <w:szCs w:val="20"/>
-                    </w:rPr>
-                  </w:pPr>
-                  <w:r>
-                    <w:rPr>
-                      <w:rFonts w:ascii="Inter" w:eastAsia="Inter" w:hAnsi="Inter" w:cs="Inter"/>
+                      <w:rFonts w:asciiTheme="minorHAnsi" w:eastAsia="Inter" w:hAnsiTheme="minorHAnsi" w:cstheme="minorHAnsi"/>
+                      <w:color w:val="000000"/>
+                      <w:sz w:val="20"/>
+                      <w:szCs w:val="20"/>
+                    </w:rPr>
+                  </w:pPr>
+                  <w:proofErr w:type="gramStart"/>
+                  <w:r>
+                    <w:rPr>
+                      <w:rFonts w:asciiTheme="minorHAnsi" w:eastAsia="Inter" w:hAnsiTheme="minorHAnsi" w:cstheme="minorHAnsi"/>
                       <w:color w:val="000000"/>
                       <w:sz w:val="20"/>
                       <w:szCs w:val="20"/>
@@ -2001,17 +2181,27 @@
                   <w:proofErr w:type="spellStart"/>
                   <w:r>
                     <w:rPr>
-                      <w:rFonts w:ascii="Inter" w:eastAsia="Inter" w:hAnsi="Inter" w:cs="Inter"/>
-                      <w:color w:val="000000"/>
-                      <w:sz w:val="20"/>
-                      <w:szCs w:val="20"/>
-                    </w:rPr>
-                    <w:t>color_resistance</w:t>
+                      <w:rFonts w:asciiTheme="minorHAnsi" w:eastAsia="Inter" w:hAnsiTheme="minorHAnsi" w:cstheme="minorHAnsi"/>
+                      <w:color w:val="000000"/>
+                      <w:sz w:val="20"/>
+                      <w:szCs w:val="20"/>
+                    </w:rPr>
+                    <w:t>color</w:t>
+                  </w:r>
+                  <w:proofErr w:type="gramEnd"/>
+                  <w:r>
+                    <w:rPr>
+                      <w:rFonts w:asciiTheme="minorHAnsi" w:eastAsia="Inter" w:hAnsiTheme="minorHAnsi" w:cstheme="minorHAnsi"/>
+                      <w:color w:val="000000"/>
+                      <w:sz w:val="20"/>
+                      <w:szCs w:val="20"/>
+                    </w:rPr>
+                    <w:t>_resistance</w:t>
                   </w:r>
                   <w:proofErr w:type="spellEnd"/>
                   <w:r>
                     <w:rPr>
-                      <w:rFonts w:ascii="Inter" w:eastAsia="Inter" w:hAnsi="Inter" w:cs="Inter"/>
+                      <w:rFonts w:asciiTheme="minorHAnsi" w:eastAsia="Inter" w:hAnsiTheme="minorHAnsi" w:cstheme="minorHAnsi"/>
                       <w:color w:val="000000"/>
                       <w:sz w:val="20"/>
                       <w:szCs w:val="20"/>
@@ -2034,13 +2224,13 @@
                     <w:pStyle w:val="BodyText"/>
                     <w:spacing w:before="120" w:after="120"/>
                     <w:rPr>
-                      <w:rFonts w:ascii="Inter" w:hAnsi="Inter"/>
-                      <w:b/>
-                    </w:rPr>
-                  </w:pPr>
-                  <w:r>
-                    <w:rPr>
-                      <w:rFonts w:ascii="Inter" w:hAnsi="Inter"/>
+                      <w:rFonts w:asciiTheme="minorHAnsi" w:hAnsiTheme="minorHAnsi" w:cstheme="minorHAnsi"/>
+                      <w:b/>
+                    </w:rPr>
+                  </w:pPr>
+                  <w:r>
+                    <w:rPr>
+                      <w:rFonts w:asciiTheme="minorHAnsi" w:hAnsiTheme="minorHAnsi" w:cstheme="minorHAnsi"/>
                       <w:b/>
                     </w:rPr>
                     <w:t>Color Fastness:</w:t>
@@ -2059,16 +2249,17 @@
                     </w:tabs>
                     <w:spacing w:before="120" w:after="120"/>
                     <w:rPr>
-                      <w:rFonts w:ascii="Inter" w:eastAsia="Inter" w:hAnsi="Inter" w:cs="Inter"/>
-                      <w:b/>
-                      <w:color w:val="000000"/>
-                      <w:sz w:val="20"/>
-                      <w:szCs w:val="20"/>
-                    </w:rPr>
-                  </w:pPr>
-                  <w:r>
-                    <w:rPr>
-                      <w:rFonts w:ascii="Inter" w:eastAsia="Inter" w:hAnsi="Inter" w:cs="Inter"/>
+                      <w:rFonts w:asciiTheme="minorHAnsi" w:eastAsia="Inter" w:hAnsiTheme="minorHAnsi" w:cstheme="minorHAnsi"/>
+                      <w:b/>
+                      <w:color w:val="000000"/>
+                      <w:sz w:val="20"/>
+                      <w:szCs w:val="20"/>
+                    </w:rPr>
+                  </w:pPr>
+                  <w:proofErr w:type="gramStart"/>
+                  <w:r>
+                    <w:rPr>
+                      <w:rFonts w:asciiTheme="minorHAnsi" w:eastAsia="Inter" w:hAnsiTheme="minorHAnsi" w:cstheme="minorHAnsi"/>
                       <w:color w:val="000000"/>
                       <w:sz w:val="20"/>
                       <w:szCs w:val="20"/>
@@ -2078,17 +2269,27 @@
                   <w:proofErr w:type="spellStart"/>
                   <w:r>
                     <w:rPr>
-                      <w:rFonts w:ascii="Inter" w:eastAsia="Inter" w:hAnsi="Inter" w:cs="Inter"/>
-                      <w:color w:val="000000"/>
-                      <w:sz w:val="20"/>
-                      <w:szCs w:val="20"/>
-                    </w:rPr>
-                    <w:t>color_fastness</w:t>
+                      <w:rFonts w:asciiTheme="minorHAnsi" w:eastAsia="Inter" w:hAnsiTheme="minorHAnsi" w:cstheme="minorHAnsi"/>
+                      <w:color w:val="000000"/>
+                      <w:sz w:val="20"/>
+                      <w:szCs w:val="20"/>
+                    </w:rPr>
+                    <w:t>color</w:t>
+                  </w:r>
+                  <w:proofErr w:type="gramEnd"/>
+                  <w:r>
+                    <w:rPr>
+                      <w:rFonts w:asciiTheme="minorHAnsi" w:eastAsia="Inter" w:hAnsiTheme="minorHAnsi" w:cstheme="minorHAnsi"/>
+                      <w:color w:val="000000"/>
+                      <w:sz w:val="20"/>
+                      <w:szCs w:val="20"/>
+                    </w:rPr>
+                    <w:t>_fastness</w:t>
                   </w:r>
                   <w:proofErr w:type="spellEnd"/>
                   <w:r>
                     <w:rPr>
-                      <w:rFonts w:ascii="Inter" w:eastAsia="Inter" w:hAnsi="Inter" w:cs="Inter"/>
+                      <w:rFonts w:asciiTheme="minorHAnsi" w:eastAsia="Inter" w:hAnsiTheme="minorHAnsi" w:cstheme="minorHAnsi"/>
                       <w:color w:val="000000"/>
                       <w:sz w:val="20"/>
                       <w:szCs w:val="20"/>
@@ -2111,13 +2312,13 @@
                     <w:pStyle w:val="BodyText"/>
                     <w:spacing w:before="120" w:after="120"/>
                     <w:rPr>
-                      <w:rFonts w:ascii="Inter" w:hAnsi="Inter"/>
-                      <w:b/>
-                    </w:rPr>
-                  </w:pPr>
-                  <w:r>
-                    <w:rPr>
-                      <w:rFonts w:ascii="Inter" w:hAnsi="Inter"/>
+                      <w:rFonts w:asciiTheme="minorHAnsi" w:hAnsiTheme="minorHAnsi" w:cstheme="minorHAnsi"/>
+                      <w:b/>
+                    </w:rPr>
+                  </w:pPr>
+                  <w:r>
+                    <w:rPr>
+                      <w:rFonts w:asciiTheme="minorHAnsi" w:hAnsiTheme="minorHAnsi" w:cstheme="minorHAnsi"/>
                       <w:b/>
                     </w:rPr>
                     <w:t>Shrinkage Wet:</w:t>
@@ -2132,13 +2333,14 @@
                   <w:pPr>
                     <w:spacing w:before="120" w:after="120"/>
                     <w:rPr>
-                      <w:rFonts w:ascii="Inter" w:eastAsia="Inter" w:hAnsi="Inter" w:cs="Inter"/>
-                      <w:color w:val="000000"/>
-                    </w:rPr>
-                  </w:pPr>
-                  <w:r>
-                    <w:rPr>
-                      <w:rFonts w:ascii="Inter" w:eastAsia="Inter" w:hAnsi="Inter" w:cs="Inter"/>
+                      <w:rFonts w:asciiTheme="minorHAnsi" w:eastAsia="Inter" w:hAnsiTheme="minorHAnsi" w:cstheme="minorHAnsi"/>
+                      <w:color w:val="000000"/>
+                    </w:rPr>
+                  </w:pPr>
+                  <w:proofErr w:type="gramStart"/>
+                  <w:r>
+                    <w:rPr>
+                      <w:rFonts w:asciiTheme="minorHAnsi" w:eastAsia="Inter" w:hAnsiTheme="minorHAnsi" w:cstheme="minorHAnsi"/>
                       <w:color w:val="000000"/>
                       <w:sz w:val="20"/>
                       <w:szCs w:val="20"/>
@@ -2148,17 +2350,27 @@
                   <w:proofErr w:type="spellStart"/>
                   <w:r>
                     <w:rPr>
-                      <w:rFonts w:ascii="Inter" w:eastAsia="Inter" w:hAnsi="Inter" w:cs="Inter"/>
-                      <w:color w:val="000000"/>
-                      <w:sz w:val="20"/>
-                      <w:szCs w:val="20"/>
-                    </w:rPr>
-                    <w:t>shrinkage_wet</w:t>
+                      <w:rFonts w:asciiTheme="minorHAnsi" w:eastAsia="Inter" w:hAnsiTheme="minorHAnsi" w:cstheme="minorHAnsi"/>
+                      <w:color w:val="000000"/>
+                      <w:sz w:val="20"/>
+                      <w:szCs w:val="20"/>
+                    </w:rPr>
+                    <w:t>shrinkage</w:t>
+                  </w:r>
+                  <w:proofErr w:type="gramEnd"/>
+                  <w:r>
+                    <w:rPr>
+                      <w:rFonts w:asciiTheme="minorHAnsi" w:eastAsia="Inter" w:hAnsiTheme="minorHAnsi" w:cstheme="minorHAnsi"/>
+                      <w:color w:val="000000"/>
+                      <w:sz w:val="20"/>
+                      <w:szCs w:val="20"/>
+                    </w:rPr>
+                    <w:t>_wet</w:t>
                   </w:r>
                   <w:proofErr w:type="spellEnd"/>
                   <w:r>
                     <w:rPr>
-                      <w:rFonts w:ascii="Inter" w:eastAsia="Inter" w:hAnsi="Inter" w:cs="Inter"/>
+                      <w:rFonts w:asciiTheme="minorHAnsi" w:eastAsia="Inter" w:hAnsiTheme="minorHAnsi" w:cstheme="minorHAnsi"/>
                       <w:color w:val="000000"/>
                       <w:sz w:val="20"/>
                       <w:szCs w:val="20"/>
@@ -2181,13 +2393,13 @@
                     <w:pStyle w:val="BodyText"/>
                     <w:spacing w:before="120" w:after="120"/>
                     <w:rPr>
-                      <w:rFonts w:ascii="Inter" w:hAnsi="Inter"/>
-                      <w:b/>
-                    </w:rPr>
-                  </w:pPr>
-                  <w:r>
-                    <w:rPr>
-                      <w:rFonts w:ascii="Inter" w:hAnsi="Inter"/>
+                      <w:rFonts w:asciiTheme="minorHAnsi" w:hAnsiTheme="minorHAnsi" w:cstheme="minorHAnsi"/>
+                      <w:b/>
+                    </w:rPr>
+                  </w:pPr>
+                  <w:r>
+                    <w:rPr>
+                      <w:rFonts w:asciiTheme="minorHAnsi" w:hAnsiTheme="minorHAnsi" w:cstheme="minorHAnsi"/>
                       <w:b/>
                     </w:rPr>
                     <w:t>Seam Slippage:</w:t>
@@ -2202,13 +2414,14 @@
                   <w:pPr>
                     <w:spacing w:before="120" w:after="120"/>
                     <w:rPr>
-                      <w:rFonts w:ascii="Inter" w:eastAsia="Inter" w:hAnsi="Inter" w:cs="Inter"/>
-                      <w:color w:val="000000"/>
-                    </w:rPr>
-                  </w:pPr>
-                  <w:r>
-                    <w:rPr>
-                      <w:rFonts w:ascii="Inter" w:eastAsia="Inter" w:hAnsi="Inter" w:cs="Inter"/>
+                      <w:rFonts w:asciiTheme="minorHAnsi" w:eastAsia="Inter" w:hAnsiTheme="minorHAnsi" w:cstheme="minorHAnsi"/>
+                      <w:color w:val="000000"/>
+                    </w:rPr>
+                  </w:pPr>
+                  <w:proofErr w:type="gramStart"/>
+                  <w:r>
+                    <w:rPr>
+                      <w:rFonts w:asciiTheme="minorHAnsi" w:eastAsia="Inter" w:hAnsiTheme="minorHAnsi" w:cstheme="minorHAnsi"/>
                       <w:color w:val="000000"/>
                       <w:sz w:val="20"/>
                       <w:szCs w:val="20"/>
@@ -2218,17 +2431,27 @@
                   <w:proofErr w:type="spellStart"/>
                   <w:r>
                     <w:rPr>
-                      <w:rFonts w:ascii="Inter" w:eastAsia="Inter" w:hAnsi="Inter" w:cs="Inter"/>
-                      <w:color w:val="000000"/>
-                      <w:sz w:val="20"/>
-                      <w:szCs w:val="20"/>
-                    </w:rPr>
-                    <w:t>seam_slippage</w:t>
+                      <w:rFonts w:asciiTheme="minorHAnsi" w:eastAsia="Inter" w:hAnsiTheme="minorHAnsi" w:cstheme="minorHAnsi"/>
+                      <w:color w:val="000000"/>
+                      <w:sz w:val="20"/>
+                      <w:szCs w:val="20"/>
+                    </w:rPr>
+                    <w:t>seam</w:t>
+                  </w:r>
+                  <w:proofErr w:type="gramEnd"/>
+                  <w:r>
+                    <w:rPr>
+                      <w:rFonts w:asciiTheme="minorHAnsi" w:eastAsia="Inter" w:hAnsiTheme="minorHAnsi" w:cstheme="minorHAnsi"/>
+                      <w:color w:val="000000"/>
+                      <w:sz w:val="20"/>
+                      <w:szCs w:val="20"/>
+                    </w:rPr>
+                    <w:t>_slippage</w:t>
                   </w:r>
                   <w:proofErr w:type="spellEnd"/>
                   <w:r>
                     <w:rPr>
-                      <w:rFonts w:ascii="Inter" w:eastAsia="Inter" w:hAnsi="Inter" w:cs="Inter"/>
+                      <w:rFonts w:asciiTheme="minorHAnsi" w:eastAsia="Inter" w:hAnsiTheme="minorHAnsi" w:cstheme="minorHAnsi"/>
                       <w:color w:val="000000"/>
                       <w:sz w:val="20"/>
                       <w:szCs w:val="20"/>
@@ -2251,13 +2474,13 @@
                     <w:pStyle w:val="BodyText"/>
                     <w:spacing w:before="120" w:after="120"/>
                     <w:rPr>
-                      <w:rFonts w:ascii="Inter" w:hAnsi="Inter"/>
-                      <w:b/>
-                    </w:rPr>
-                  </w:pPr>
-                  <w:r>
-                    <w:rPr>
-                      <w:rFonts w:ascii="Inter" w:hAnsi="Inter"/>
+                      <w:rFonts w:asciiTheme="minorHAnsi" w:hAnsiTheme="minorHAnsi" w:cstheme="minorHAnsi"/>
+                      <w:b/>
+                    </w:rPr>
+                  </w:pPr>
+                  <w:r>
+                    <w:rPr>
+                      <w:rFonts w:asciiTheme="minorHAnsi" w:hAnsiTheme="minorHAnsi" w:cstheme="minorHAnsi"/>
                       <w:b/>
                     </w:rPr>
                     <w:t>Antibacterial:</w:t>
@@ -2272,21 +2495,33 @@
                   <w:pPr>
                     <w:spacing w:before="120" w:after="120"/>
                     <w:rPr>
-                      <w:rFonts w:ascii="Inter" w:eastAsia="Inter" w:hAnsi="Inter" w:cs="Inter"/>
-                      <w:color w:val="000000"/>
-                      <w:sz w:val="20"/>
-                      <w:szCs w:val="20"/>
-                    </w:rPr>
-                  </w:pPr>
+                      <w:rFonts w:asciiTheme="minorHAnsi" w:eastAsia="Inter" w:hAnsiTheme="minorHAnsi" w:cstheme="minorHAnsi"/>
+                      <w:color w:val="000000"/>
+                      <w:sz w:val="20"/>
+                      <w:szCs w:val="20"/>
+                    </w:rPr>
+                  </w:pPr>
+                  <w:proofErr w:type="gramStart"/>
                   <w:r>
                     <w:rPr>
                       <w:rStyle w:val="SourceText"/>
-                      <w:rFonts w:ascii="Inter" w:eastAsia="Inter" w:hAnsi="Inter" w:cs="Inter"/>
-                      <w:color w:val="000000"/>
-                      <w:sz w:val="20"/>
-                      <w:szCs w:val="20"/>
-                    </w:rPr>
-                    <w:t>{{ antibacterial }}</w:t>
+                      <w:rFonts w:asciiTheme="minorHAnsi" w:eastAsia="Inter" w:hAnsiTheme="minorHAnsi" w:cstheme="minorHAnsi"/>
+                      <w:color w:val="000000"/>
+                      <w:sz w:val="20"/>
+                      <w:szCs w:val="20"/>
+                    </w:rPr>
+                    <w:t>{{ antibacterial</w:t>
+                  </w:r>
+                  <w:proofErr w:type="gramEnd"/>
+                  <w:r>
+                    <w:rPr>
+                      <w:rStyle w:val="SourceText"/>
+                      <w:rFonts w:asciiTheme="minorHAnsi" w:eastAsia="Inter" w:hAnsiTheme="minorHAnsi" w:cstheme="minorHAnsi"/>
+                      <w:color w:val="000000"/>
+                      <w:sz w:val="20"/>
+                      <w:szCs w:val="20"/>
+                    </w:rPr>
+                    <w:t xml:space="preserve"> }}</w:t>
                   </w:r>
                 </w:p>
               </w:tc>
@@ -2297,7 +2532,7 @@
               <w:pStyle w:val="BodyText"/>
               <w:spacing w:beforeLines="40" w:before="96" w:afterLines="40" w:after="96"/>
               <w:rPr>
-                <w:rFonts w:ascii="Inter" w:hAnsi="Inter"/>
+                <w:rFonts w:asciiTheme="minorHAnsi" w:hAnsiTheme="minorHAnsi" w:cstheme="minorHAnsi"/>
               </w:rPr>
             </w:pPr>
           </w:p>
@@ -2343,13 +2578,13 @@
                     </w:tabs>
                     <w:spacing w:before="120" w:after="120" w:line="288" w:lineRule="auto"/>
                     <w:rPr>
-                      <w:rFonts w:ascii="Inter;sans-serif" w:eastAsia="Inter" w:hAnsi="Inter;sans-serif" w:cs="Inter"/>
-                      <w:color w:val="000000"/>
-                    </w:rPr>
-                  </w:pPr>
-                  <w:r>
-                    <w:rPr>
-                      <w:rFonts w:ascii="Inter" w:hAnsi="Inter"/>
+                      <w:rFonts w:asciiTheme="minorHAnsi" w:eastAsia="Inter" w:hAnsiTheme="minorHAnsi" w:cstheme="minorHAnsi"/>
+                      <w:color w:val="000000"/>
+                    </w:rPr>
+                  </w:pPr>
+                  <w:r>
+                    <w:rPr>
+                      <w:rFonts w:asciiTheme="minorHAnsi" w:hAnsiTheme="minorHAnsi" w:cstheme="minorHAnsi"/>
                       <w:b/>
                     </w:rPr>
                     <w:t>Flame Retardant:</w:t>
@@ -2368,13 +2603,14 @@
                     </w:tabs>
                     <w:spacing w:before="120" w:after="120" w:line="288" w:lineRule="auto"/>
                     <w:rPr>
-                      <w:rFonts w:ascii="Inter;sans-serif" w:eastAsia="Inter" w:hAnsi="Inter;sans-serif" w:cs="Inter"/>
-                      <w:color w:val="000000"/>
-                    </w:rPr>
-                  </w:pPr>
-                  <w:r>
-                    <w:rPr>
-                      <w:rFonts w:ascii="Inter" w:eastAsia="Inter" w:hAnsi="Inter" w:cs="Inter"/>
+                      <w:rFonts w:asciiTheme="minorHAnsi" w:eastAsia="Inter" w:hAnsiTheme="minorHAnsi" w:cstheme="minorHAnsi"/>
+                      <w:color w:val="000000"/>
+                    </w:rPr>
+                  </w:pPr>
+                  <w:proofErr w:type="gramStart"/>
+                  <w:r>
+                    <w:rPr>
+                      <w:rFonts w:asciiTheme="minorHAnsi" w:eastAsia="Inter" w:hAnsiTheme="minorHAnsi" w:cstheme="minorHAnsi"/>
                       <w:color w:val="000000"/>
                     </w:rPr>
                     <w:t xml:space="preserve">{{ </w:t>
@@ -2382,15 +2618,23 @@
                   <w:proofErr w:type="spellStart"/>
                   <w:r>
                     <w:rPr>
-                      <w:rFonts w:ascii="Inter" w:eastAsia="Inter" w:hAnsi="Inter" w:cs="Inter"/>
-                      <w:color w:val="000000"/>
-                    </w:rPr>
-                    <w:t>flame_retardant</w:t>
+                      <w:rFonts w:asciiTheme="minorHAnsi" w:eastAsia="Inter" w:hAnsiTheme="minorHAnsi" w:cstheme="minorHAnsi"/>
+                      <w:color w:val="000000"/>
+                    </w:rPr>
+                    <w:t>flame</w:t>
+                  </w:r>
+                  <w:proofErr w:type="gramEnd"/>
+                  <w:r>
+                    <w:rPr>
+                      <w:rFonts w:asciiTheme="minorHAnsi" w:eastAsia="Inter" w:hAnsiTheme="minorHAnsi" w:cstheme="minorHAnsi"/>
+                      <w:color w:val="000000"/>
+                    </w:rPr>
+                    <w:t>_retardant</w:t>
                   </w:r>
                   <w:proofErr w:type="spellEnd"/>
                   <w:r>
                     <w:rPr>
-                      <w:rFonts w:ascii="Inter" w:eastAsia="Inter" w:hAnsi="Inter" w:cs="Inter"/>
+                      <w:rFonts w:asciiTheme="minorHAnsi" w:eastAsia="Inter" w:hAnsiTheme="minorHAnsi" w:cstheme="minorHAnsi"/>
                       <w:color w:val="000000"/>
                     </w:rPr>
                     <w:t xml:space="preserve"> }}</w:t>
@@ -2414,15 +2658,15 @@
                     </w:tabs>
                     <w:spacing w:before="120" w:after="120"/>
                     <w:rPr>
-                      <w:rFonts w:ascii="Inter" w:eastAsia="Inter" w:hAnsi="Inter" w:cs="Inter"/>
-                      <w:color w:val="000000"/>
-                      <w:sz w:val="20"/>
-                      <w:szCs w:val="20"/>
-                    </w:rPr>
-                  </w:pPr>
-                  <w:r>
-                    <w:rPr>
-                      <w:rFonts w:ascii="Inter" w:hAnsi="Inter"/>
+                      <w:rFonts w:asciiTheme="minorHAnsi" w:eastAsia="Inter" w:hAnsiTheme="minorHAnsi" w:cstheme="minorHAnsi"/>
+                      <w:color w:val="000000"/>
+                      <w:sz w:val="20"/>
+                      <w:szCs w:val="20"/>
+                    </w:rPr>
+                  </w:pPr>
+                  <w:r>
+                    <w:rPr>
+                      <w:rFonts w:asciiTheme="minorHAnsi" w:hAnsiTheme="minorHAnsi" w:cstheme="minorHAnsi"/>
                       <w:b/>
                       <w:sz w:val="20"/>
                       <w:szCs w:val="20"/>
@@ -2443,15 +2687,16 @@
                     </w:tabs>
                     <w:spacing w:before="120" w:after="120"/>
                     <w:rPr>
-                      <w:rFonts w:ascii="Inter" w:eastAsia="Inter" w:hAnsi="Inter" w:cs="Inter"/>
-                      <w:color w:val="000000"/>
-                      <w:sz w:val="20"/>
-                      <w:szCs w:val="20"/>
-                    </w:rPr>
-                  </w:pPr>
-                  <w:r>
-                    <w:rPr>
-                      <w:rFonts w:ascii="Inter" w:hAnsi="Inter"/>
+                      <w:rFonts w:asciiTheme="minorHAnsi" w:eastAsia="Inter" w:hAnsiTheme="minorHAnsi" w:cstheme="minorHAnsi"/>
+                      <w:color w:val="000000"/>
+                      <w:sz w:val="20"/>
+                      <w:szCs w:val="20"/>
+                    </w:rPr>
+                  </w:pPr>
+                  <w:proofErr w:type="gramStart"/>
+                  <w:r>
+                    <w:rPr>
+                      <w:rFonts w:asciiTheme="minorHAnsi" w:hAnsiTheme="minorHAnsi" w:cstheme="minorHAnsi"/>
                       <w:bCs/>
                       <w:sz w:val="20"/>
                       <w:szCs w:val="20"/>
@@ -2460,6 +2705,7 @@
                   </w:r>
                   <w:r>
                     <w:rPr>
+                      <w:rFonts w:asciiTheme="minorHAnsi" w:hAnsiTheme="minorHAnsi" w:cstheme="minorHAnsi"/>
                       <w:bCs/>
                     </w:rPr>
                     <w:t xml:space="preserve">{ </w:t>
@@ -2467,17 +2713,27 @@
                   <w:proofErr w:type="spellStart"/>
                   <w:r>
                     <w:rPr>
-                      <w:rFonts w:ascii="Inter" w:hAnsi="Inter"/>
+                      <w:rFonts w:asciiTheme="minorHAnsi" w:hAnsiTheme="minorHAnsi" w:cstheme="minorHAnsi"/>
                       <w:bCs/>
                       <w:sz w:val="20"/>
                       <w:szCs w:val="20"/>
                     </w:rPr>
-                    <w:t>weather_resistance</w:t>
+                    <w:t>weather</w:t>
+                  </w:r>
+                  <w:proofErr w:type="gramEnd"/>
+                  <w:r>
+                    <w:rPr>
+                      <w:rFonts w:asciiTheme="minorHAnsi" w:hAnsiTheme="minorHAnsi" w:cstheme="minorHAnsi"/>
+                      <w:bCs/>
+                      <w:sz w:val="20"/>
+                      <w:szCs w:val="20"/>
+                    </w:rPr>
+                    <w:t>_resistance</w:t>
                   </w:r>
                   <w:proofErr w:type="spellEnd"/>
                   <w:r>
                     <w:rPr>
-                      <w:rFonts w:ascii="Inter" w:hAnsi="Inter"/>
+                      <w:rFonts w:asciiTheme="minorHAnsi" w:hAnsiTheme="minorHAnsi" w:cstheme="minorHAnsi"/>
                       <w:bCs/>
                       <w:sz w:val="20"/>
                       <w:szCs w:val="20"/>
@@ -2486,6 +2742,7 @@
                   </w:r>
                   <w:r>
                     <w:rPr>
+                      <w:rFonts w:asciiTheme="minorHAnsi" w:hAnsiTheme="minorHAnsi" w:cstheme="minorHAnsi"/>
                       <w:bCs/>
                     </w:rPr>
                     <w:t>}}</w:t>
@@ -2505,15 +2762,15 @@
                   <w:pPr>
                     <w:spacing w:before="120" w:after="120"/>
                     <w:rPr>
-                      <w:rFonts w:ascii="Inter" w:eastAsia="Inter" w:hAnsi="Inter" w:cs="Inter"/>
-                      <w:color w:val="000000"/>
-                      <w:sz w:val="20"/>
-                      <w:szCs w:val="20"/>
-                    </w:rPr>
-                  </w:pPr>
-                  <w:r>
-                    <w:rPr>
-                      <w:rFonts w:ascii="Inter" w:hAnsi="Inter"/>
+                      <w:rFonts w:asciiTheme="minorHAnsi" w:eastAsia="Inter" w:hAnsiTheme="minorHAnsi" w:cstheme="minorHAnsi"/>
+                      <w:color w:val="000000"/>
+                      <w:sz w:val="20"/>
+                      <w:szCs w:val="20"/>
+                    </w:rPr>
+                  </w:pPr>
+                  <w:r>
+                    <w:rPr>
+                      <w:rFonts w:asciiTheme="minorHAnsi" w:hAnsiTheme="minorHAnsi" w:cstheme="minorHAnsi"/>
                       <w:b/>
                       <w:sz w:val="20"/>
                       <w:szCs w:val="20"/>
@@ -2530,16 +2787,17 @@
                   <w:pPr>
                     <w:spacing w:before="120" w:after="120"/>
                     <w:rPr>
-                      <w:rFonts w:ascii="Inter" w:eastAsia="Inter" w:hAnsi="Inter" w:cs="Inter"/>
-                      <w:color w:val="000000"/>
-                      <w:sz w:val="20"/>
-                      <w:szCs w:val="20"/>
-                    </w:rPr>
-                  </w:pPr>
+                      <w:rFonts w:asciiTheme="minorHAnsi" w:eastAsia="Inter" w:hAnsiTheme="minorHAnsi" w:cstheme="minorHAnsi"/>
+                      <w:color w:val="000000"/>
+                      <w:sz w:val="20"/>
+                      <w:szCs w:val="20"/>
+                    </w:rPr>
+                  </w:pPr>
+                  <w:proofErr w:type="gramStart"/>
                   <w:r>
                     <w:rPr>
                       <w:rStyle w:val="SourceText"/>
-                      <w:rFonts w:ascii="Inter" w:eastAsia="Inter" w:hAnsi="Inter" w:cs="Inter"/>
+                      <w:rFonts w:asciiTheme="minorHAnsi" w:eastAsia="Inter" w:hAnsiTheme="minorHAnsi" w:cstheme="minorHAnsi"/>
                       <w:color w:val="000000"/>
                       <w:sz w:val="20"/>
                       <w:szCs w:val="20"/>
@@ -2550,18 +2808,29 @@
                   <w:r>
                     <w:rPr>
                       <w:rStyle w:val="SourceText"/>
-                      <w:rFonts w:ascii="Inter" w:eastAsia="Inter" w:hAnsi="Inter" w:cs="Inter"/>
-                      <w:color w:val="000000"/>
-                      <w:sz w:val="20"/>
-                      <w:szCs w:val="20"/>
-                    </w:rPr>
-                    <w:t>other_certifications</w:t>
+                      <w:rFonts w:asciiTheme="minorHAnsi" w:eastAsia="Inter" w:hAnsiTheme="minorHAnsi" w:cstheme="minorHAnsi"/>
+                      <w:color w:val="000000"/>
+                      <w:sz w:val="20"/>
+                      <w:szCs w:val="20"/>
+                    </w:rPr>
+                    <w:t>other</w:t>
+                  </w:r>
+                  <w:proofErr w:type="gramEnd"/>
+                  <w:r>
+                    <w:rPr>
+                      <w:rStyle w:val="SourceText"/>
+                      <w:rFonts w:asciiTheme="minorHAnsi" w:eastAsia="Inter" w:hAnsiTheme="minorHAnsi" w:cstheme="minorHAnsi"/>
+                      <w:color w:val="000000"/>
+                      <w:sz w:val="20"/>
+                      <w:szCs w:val="20"/>
+                    </w:rPr>
+                    <w:t>_certifications</w:t>
                   </w:r>
                   <w:proofErr w:type="spellEnd"/>
                   <w:r>
                     <w:rPr>
                       <w:rStyle w:val="SourceText"/>
-                      <w:rFonts w:ascii="Inter" w:eastAsia="Inter" w:hAnsi="Inter" w:cs="Inter"/>
+                      <w:rFonts w:asciiTheme="minorHAnsi" w:eastAsia="Inter" w:hAnsiTheme="minorHAnsi" w:cstheme="minorHAnsi"/>
                       <w:color w:val="000000"/>
                       <w:sz w:val="20"/>
                       <w:szCs w:val="20"/>
@@ -2577,7 +2846,7 @@
               <w:pStyle w:val="BodyText"/>
               <w:spacing w:beforeLines="40" w:before="96" w:afterLines="40" w:after="96"/>
               <w:rPr>
-                <w:rFonts w:ascii="Inter" w:hAnsi="Inter"/>
+                <w:rFonts w:asciiTheme="minorHAnsi" w:hAnsiTheme="minorHAnsi" w:cstheme="minorHAnsi"/>
               </w:rPr>
             </w:pPr>
           </w:p>
@@ -2589,25 +2858,7 @@
         <w:pStyle w:val="BodyText"/>
         <w:spacing w:beforeLines="40" w:before="96" w:afterLines="40" w:after="96"/>
         <w:rPr>
-          <w:rFonts w:ascii="Inter" w:hAnsi="Inter"/>
-        </w:rPr>
-      </w:pPr>
-    </w:p>
-    <w:p>
-      <w:pPr>
-        <w:pStyle w:val="BodyText"/>
-        <w:spacing w:beforeLines="40" w:before="96" w:afterLines="40" w:after="96"/>
-        <w:rPr>
-          <w:rFonts w:ascii="Inter" w:hAnsi="Inter"/>
-        </w:rPr>
-      </w:pPr>
-    </w:p>
-    <w:p>
-      <w:pPr>
-        <w:pStyle w:val="BodyText"/>
-        <w:spacing w:beforeLines="40" w:before="96" w:afterLines="40" w:after="96"/>
-        <w:rPr>
-          <w:rFonts w:ascii="Inter" w:hAnsi="Inter"/>
+          <w:rFonts w:asciiTheme="minorHAnsi" w:hAnsiTheme="minorHAnsi" w:cstheme="minorHAnsi"/>
         </w:rPr>
       </w:pPr>
     </w:p>
@@ -2644,13 +2895,13 @@
               <w:pStyle w:val="BodyText"/>
               <w:spacing w:before="120" w:after="40"/>
               <w:rPr>
-                <w:rFonts w:ascii="Inter" w:hAnsi="Inter"/>
+                <w:rFonts w:asciiTheme="minorHAnsi" w:hAnsiTheme="minorHAnsi" w:cstheme="minorHAnsi"/>
                 <w:b/>
               </w:rPr>
             </w:pPr>
             <w:r>
               <w:rPr>
-                <w:rFonts w:ascii="Inter" w:hAnsi="Inter"/>
+                <w:rFonts w:asciiTheme="minorHAnsi" w:hAnsiTheme="minorHAnsi" w:cstheme="minorHAnsi"/>
                 <w:b/>
                 <w:sz w:val="28"/>
                 <w:szCs w:val="28"/>
@@ -2676,12 +2927,13 @@
               <w:pStyle w:val="BodyText"/>
               <w:spacing w:before="120" w:after="120"/>
               <w:rPr>
-                <w:rFonts w:ascii="Inter" w:hAnsi="Inter"/>
+                <w:rFonts w:asciiTheme="minorHAnsi" w:hAnsiTheme="minorHAnsi" w:cstheme="minorHAnsi"/>
               </w:rPr>
             </w:pPr>
+            <w:proofErr w:type="gramStart"/>
             <w:r>
               <w:rPr>
-                <w:rFonts w:ascii="Inter" w:eastAsia="Inter" w:hAnsi="Inter" w:cs="Inter"/>
+                <w:rFonts w:asciiTheme="minorHAnsi" w:eastAsia="Inter" w:hAnsiTheme="minorHAnsi" w:cstheme="minorHAnsi"/>
                 <w:color w:val="000000"/>
               </w:rPr>
               <w:t xml:space="preserve">{{ </w:t>
@@ -2689,15 +2941,23 @@
             <w:proofErr w:type="spellStart"/>
             <w:r>
               <w:rPr>
-                <w:rFonts w:ascii="Inter" w:eastAsia="Inter" w:hAnsi="Inter" w:cs="Inter"/>
+                <w:rFonts w:asciiTheme="minorHAnsi" w:eastAsia="Inter" w:hAnsiTheme="minorHAnsi" w:cstheme="minorHAnsi"/>
                 <w:color w:val="000000"/>
               </w:rPr>
-              <w:t>maintenance_care</w:t>
+              <w:t>maintenance</w:t>
+            </w:r>
+            <w:proofErr w:type="gramEnd"/>
+            <w:r>
+              <w:rPr>
+                <w:rFonts w:asciiTheme="minorHAnsi" w:eastAsia="Inter" w:hAnsiTheme="minorHAnsi" w:cstheme="minorHAnsi"/>
+                <w:color w:val="000000"/>
+              </w:rPr>
+              <w:t>_care</w:t>
             </w:r>
             <w:proofErr w:type="spellEnd"/>
             <w:r>
               <w:rPr>
-                <w:rFonts w:ascii="Inter" w:eastAsia="Inter" w:hAnsi="Inter" w:cs="Inter"/>
+                <w:rFonts w:asciiTheme="minorHAnsi" w:eastAsia="Inter" w:hAnsiTheme="minorHAnsi" w:cstheme="minorHAnsi"/>
                 <w:color w:val="000000"/>
               </w:rPr>
               <w:t xml:space="preserve"> }}</w:t>
@@ -2711,7 +2971,7 @@
         <w:pStyle w:val="BodyText"/>
         <w:spacing w:beforeLines="40" w:before="96" w:afterLines="40" w:after="96"/>
         <w:rPr>
-          <w:rFonts w:ascii="Inter" w:hAnsi="Inter"/>
+          <w:rFonts w:asciiTheme="minorHAnsi" w:hAnsiTheme="minorHAnsi" w:cstheme="minorHAnsi"/>
         </w:rPr>
       </w:pPr>
     </w:p>
@@ -2720,7 +2980,7 @@
         <w:pStyle w:val="BodyText"/>
         <w:spacing w:beforeLines="40" w:before="96" w:afterLines="40" w:after="96"/>
         <w:rPr>
-          <w:rFonts w:ascii="Inter" w:hAnsi="Inter"/>
+          <w:rFonts w:asciiTheme="minorHAnsi" w:hAnsiTheme="minorHAnsi" w:cstheme="minorHAnsi"/>
         </w:rPr>
       </w:pPr>
     </w:p>
@@ -2760,13 +3020,13 @@
               <w:pStyle w:val="BodyText"/>
               <w:spacing w:before="120" w:after="40"/>
               <w:rPr>
-                <w:rFonts w:ascii="Inter" w:hAnsi="Inter"/>
+                <w:rFonts w:asciiTheme="minorHAnsi" w:hAnsiTheme="minorHAnsi" w:cstheme="minorHAnsi"/>
                 <w:b/>
               </w:rPr>
             </w:pPr>
             <w:r>
               <w:rPr>
-                <w:rFonts w:ascii="Inter" w:hAnsi="Inter"/>
+                <w:rFonts w:asciiTheme="minorHAnsi" w:hAnsiTheme="minorHAnsi" w:cstheme="minorHAnsi"/>
                 <w:b/>
                 <w:sz w:val="28"/>
                 <w:szCs w:val="28"/>
@@ -2796,20 +3056,31 @@
               </w:tabs>
               <w:spacing w:before="120" w:after="120"/>
               <w:rPr>
-                <w:rFonts w:ascii="Inter" w:eastAsia="Inter" w:hAnsi="Inter" w:cs="Inter"/>
+                <w:rFonts w:asciiTheme="minorHAnsi" w:eastAsia="Inter" w:hAnsiTheme="minorHAnsi" w:cstheme="minorHAnsi"/>
                 <w:color w:val="000000"/>
                 <w:sz w:val="20"/>
                 <w:szCs w:val="20"/>
               </w:rPr>
             </w:pPr>
+            <w:proofErr w:type="gramStart"/>
             <w:r>
               <w:rPr>
-                <w:rFonts w:ascii="Inter" w:eastAsia="Inter" w:hAnsi="Inter" w:cs="Inter"/>
+                <w:rFonts w:asciiTheme="minorHAnsi" w:eastAsia="Inter" w:hAnsiTheme="minorHAnsi" w:cstheme="minorHAnsi"/>
                 <w:color w:val="000000"/>
                 <w:sz w:val="20"/>
                 <w:szCs w:val="20"/>
               </w:rPr>
-              <w:t>{{ note }}</w:t>
+              <w:t>{{ note</w:t>
+            </w:r>
+            <w:proofErr w:type="gramEnd"/>
+            <w:r>
+              <w:rPr>
+                <w:rFonts w:asciiTheme="minorHAnsi" w:eastAsia="Inter" w:hAnsiTheme="minorHAnsi" w:cstheme="minorHAnsi"/>
+                <w:color w:val="000000"/>
+                <w:sz w:val="20"/>
+                <w:szCs w:val="20"/>
+              </w:rPr>
+              <w:t xml:space="preserve"> }}</w:t>
             </w:r>
           </w:p>
         </w:tc>
@@ -2829,7 +3100,7 @@
               <w:pStyle w:val="BodyText"/>
               <w:spacing w:before="120" w:after="120"/>
               <w:rPr>
-                <w:rFonts w:ascii="Inter" w:hAnsi="Inter"/>
+                <w:rFonts w:asciiTheme="minorHAnsi" w:hAnsiTheme="minorHAnsi" w:cstheme="minorHAnsi"/>
                 <w:b/>
               </w:rPr>
             </w:pPr>
@@ -2843,7 +3114,7 @@
             <w:pPr>
               <w:spacing w:before="120" w:after="120"/>
               <w:rPr>
-                <w:rFonts w:ascii="Inter" w:hAnsi="Inter"/>
+                <w:rFonts w:asciiTheme="minorHAnsi" w:hAnsiTheme="minorHAnsi" w:cstheme="minorHAnsi"/>
                 <w:b/>
               </w:rPr>
             </w:pPr>
@@ -2856,7 +3127,7 @@
         <w:pStyle w:val="BodyText"/>
         <w:spacing w:beforeLines="40" w:before="96" w:afterLines="40" w:after="96"/>
         <w:rPr>
-          <w:rFonts w:ascii="Inter" w:hAnsi="Inter"/>
+          <w:rFonts w:asciiTheme="minorHAnsi" w:hAnsiTheme="minorHAnsi" w:cstheme="minorHAnsi"/>
         </w:rPr>
       </w:pPr>
     </w:p>

</xml_diff>